<commit_message>
add sequence diagram for UpdateCart
</commit_message>
<xml_diff>
--- a/project/Components.docx
+++ b/project/Components.docx
@@ -270,7 +270,6 @@
         </w:rPr>
       </w:pPr>
       <w:proofErr w:type="spellStart"/>
-      <w:proofErr w:type="gramStart"/>
       <w:r>
         <w:rPr>
           <w:rFonts w:ascii="Calibri" w:eastAsia="Calibri" w:hAnsi="Calibri" w:cs="Calibri"/>
@@ -282,33 +281,112 @@
         <w:rPr>
           <w:rFonts w:ascii="Calibri" w:eastAsia="Calibri" w:hAnsi="Calibri" w:cs="Calibri"/>
         </w:rPr>
+        <w:t>(username, password)</w:t>
+      </w:r>
+    </w:p>
+    <w:p>
+      <w:pPr>
+        <w:pStyle w:val="Paragrafoelenco"/>
+        <w:numPr>
+          <w:ilvl w:val="1"/>
+          <w:numId w:val="1"/>
+        </w:numPr>
+        <w:rPr>
+          <w:rFonts w:ascii="Calibri" w:eastAsia="Calibri" w:hAnsi="Calibri" w:cs="Calibri"/>
+        </w:rPr>
+      </w:pPr>
+      <w:proofErr w:type="spellStart"/>
+      <w:r>
+        <w:rPr>
+          <w:rFonts w:ascii="Calibri" w:eastAsia="Calibri" w:hAnsi="Calibri" w:cs="Calibri"/>
+        </w:rPr>
+        <w:t>ProductDAO</w:t>
+      </w:r>
+      <w:proofErr w:type="spellEnd"/>
+    </w:p>
+    <w:p>
+      <w:pPr>
+        <w:pStyle w:val="Paragrafoelenco"/>
+        <w:numPr>
+          <w:ilvl w:val="2"/>
+          <w:numId w:val="1"/>
+        </w:numPr>
+        <w:rPr>
+          <w:rFonts w:ascii="Calibri" w:eastAsia="Calibri" w:hAnsi="Calibri" w:cs="Calibri"/>
+        </w:rPr>
+      </w:pPr>
+      <w:proofErr w:type="spellStart"/>
+      <w:r>
+        <w:rPr>
+          <w:rFonts w:ascii="Calibri" w:eastAsia="Calibri" w:hAnsi="Calibri" w:cs="Calibri"/>
+        </w:rPr>
+        <w:t>findProductByCode</w:t>
+      </w:r>
+      <w:proofErr w:type="spellEnd"/>
+      <w:r>
+        <w:rPr>
+          <w:rFonts w:ascii="Calibri" w:eastAsia="Calibri" w:hAnsi="Calibri" w:cs="Calibri"/>
+        </w:rPr>
+        <w:t>(code)</w:t>
+      </w:r>
+    </w:p>
+    <w:p>
+      <w:pPr>
+        <w:pStyle w:val="Paragrafoelenco"/>
+        <w:numPr>
+          <w:ilvl w:val="2"/>
+          <w:numId w:val="1"/>
+        </w:numPr>
+        <w:rPr>
+          <w:rFonts w:ascii="Calibri" w:eastAsia="Calibri" w:hAnsi="Calibri" w:cs="Calibri"/>
+        </w:rPr>
+      </w:pPr>
+      <w:proofErr w:type="spellStart"/>
+      <w:r>
+        <w:rPr>
+          <w:rFonts w:ascii="Calibri" w:eastAsia="Calibri" w:hAnsi="Calibri" w:cs="Calibri"/>
+        </w:rPr>
+        <w:t>searchForProduct</w:t>
+      </w:r>
+      <w:proofErr w:type="spellEnd"/>
+      <w:r>
+        <w:rPr>
+          <w:rFonts w:ascii="Calibri" w:eastAsia="Calibri" w:hAnsi="Calibri" w:cs="Calibri"/>
+        </w:rPr>
         <w:t>(</w:t>
       </w:r>
-      <w:proofErr w:type="gramEnd"/>
-      <w:r>
-        <w:rPr>
-          <w:rFonts w:ascii="Calibri" w:eastAsia="Calibri" w:hAnsi="Calibri" w:cs="Calibri"/>
-        </w:rPr>
-        <w:t>username, password)</w:t>
-      </w:r>
-    </w:p>
-    <w:p>
-      <w:pPr>
-        <w:pStyle w:val="Paragrafoelenco"/>
-        <w:numPr>
-          <w:ilvl w:val="1"/>
-          <w:numId w:val="1"/>
-        </w:numPr>
-        <w:rPr>
-          <w:rFonts w:ascii="Calibri" w:eastAsia="Calibri" w:hAnsi="Calibri" w:cs="Calibri"/>
-        </w:rPr>
-      </w:pPr>
-      <w:proofErr w:type="spellStart"/>
-      <w:r>
-        <w:rPr>
-          <w:rFonts w:ascii="Calibri" w:eastAsia="Calibri" w:hAnsi="Calibri" w:cs="Calibri"/>
-        </w:rPr>
-        <w:t>ProductDAO</w:t>
+      <w:proofErr w:type="spellStart"/>
+      <w:r>
+        <w:rPr>
+          <w:rFonts w:ascii="Calibri" w:eastAsia="Calibri" w:hAnsi="Calibri" w:cs="Calibri"/>
+        </w:rPr>
+        <w:t>searchQuery</w:t>
+      </w:r>
+      <w:proofErr w:type="spellEnd"/>
+      <w:r>
+        <w:rPr>
+          <w:rFonts w:ascii="Calibri" w:eastAsia="Calibri" w:hAnsi="Calibri" w:cs="Calibri"/>
+        </w:rPr>
+        <w:t>)</w:t>
+      </w:r>
+    </w:p>
+    <w:p>
+      <w:pPr>
+        <w:pStyle w:val="Paragrafoelenco"/>
+        <w:numPr>
+          <w:ilvl w:val="1"/>
+          <w:numId w:val="1"/>
+        </w:numPr>
+        <w:rPr>
+          <w:rFonts w:ascii="Calibri" w:eastAsia="Calibri" w:hAnsi="Calibri" w:cs="Calibri"/>
+        </w:rPr>
+      </w:pPr>
+      <w:proofErr w:type="spellStart"/>
+      <w:r>
+        <w:rPr>
+          <w:rFonts w:ascii="Calibri" w:eastAsia="Calibri" w:hAnsi="Calibri" w:cs="Calibri"/>
+        </w:rPr>
+        <w:t>SupplierDAO</w:t>
       </w:r>
       <w:proofErr w:type="spellEnd"/>
     </w:p>
@@ -328,7 +406,7 @@
         <w:rPr>
           <w:rFonts w:ascii="Calibri" w:eastAsia="Calibri" w:hAnsi="Calibri" w:cs="Calibri"/>
         </w:rPr>
-        <w:t>findProductByCode</w:t>
+        <w:t>findSupplierByCode</w:t>
       </w:r>
       <w:proofErr w:type="spellEnd"/>
       <w:r>
@@ -342,6 +420,26 @@
       <w:pPr>
         <w:pStyle w:val="Paragrafoelenco"/>
         <w:numPr>
+          <w:ilvl w:val="1"/>
+          <w:numId w:val="1"/>
+        </w:numPr>
+        <w:rPr>
+          <w:rFonts w:ascii="Calibri" w:eastAsia="Calibri" w:hAnsi="Calibri" w:cs="Calibri"/>
+        </w:rPr>
+      </w:pPr>
+      <w:proofErr w:type="spellStart"/>
+      <w:r>
+        <w:rPr>
+          <w:rFonts w:ascii="Calibri" w:eastAsia="Calibri" w:hAnsi="Calibri" w:cs="Calibri"/>
+        </w:rPr>
+        <w:t>PriceRangeDAO</w:t>
+      </w:r>
+      <w:proofErr w:type="spellEnd"/>
+    </w:p>
+    <w:p>
+      <w:pPr>
+        <w:pStyle w:val="Paragrafoelenco"/>
+        <w:numPr>
           <w:ilvl w:val="2"/>
           <w:numId w:val="1"/>
         </w:numPr>
@@ -354,7 +452,7 @@
         <w:rPr>
           <w:rFonts w:ascii="Calibri" w:eastAsia="Calibri" w:hAnsi="Calibri" w:cs="Calibri"/>
         </w:rPr>
-        <w:t>searchForProduct</w:t>
+        <w:t>findPriceRangesForSupplier</w:t>
       </w:r>
       <w:proofErr w:type="spellEnd"/>
       <w:r>
@@ -368,7 +466,7 @@
         <w:rPr>
           <w:rFonts w:ascii="Calibri" w:eastAsia="Calibri" w:hAnsi="Calibri" w:cs="Calibri"/>
         </w:rPr>
-        <w:t>searchQuery</w:t>
+        <w:t>supplierCode</w:t>
       </w:r>
       <w:proofErr w:type="spellEnd"/>
       <w:r>
@@ -394,7 +492,7 @@
         <w:rPr>
           <w:rFonts w:ascii="Calibri" w:eastAsia="Calibri" w:hAnsi="Calibri" w:cs="Calibri"/>
         </w:rPr>
-        <w:t>SupplierDAO</w:t>
+        <w:t>OrderDAO</w:t>
       </w:r>
       <w:proofErr w:type="spellEnd"/>
     </w:p>
@@ -414,35 +512,43 @@
         <w:rPr>
           <w:rFonts w:ascii="Calibri" w:eastAsia="Calibri" w:hAnsi="Calibri" w:cs="Calibri"/>
         </w:rPr>
-        <w:t>findSupplierByCode</w:t>
-      </w:r>
-      <w:proofErr w:type="spellEnd"/>
-      <w:r>
-        <w:rPr>
-          <w:rFonts w:ascii="Calibri" w:eastAsia="Calibri" w:hAnsi="Calibri" w:cs="Calibri"/>
-        </w:rPr>
-        <w:t>(code)</w:t>
-      </w:r>
-    </w:p>
-    <w:p>
-      <w:pPr>
-        <w:pStyle w:val="Paragrafoelenco"/>
-        <w:numPr>
-          <w:ilvl w:val="1"/>
-          <w:numId w:val="1"/>
-        </w:numPr>
-        <w:rPr>
-          <w:rFonts w:ascii="Calibri" w:eastAsia="Calibri" w:hAnsi="Calibri" w:cs="Calibri"/>
-        </w:rPr>
-      </w:pPr>
-      <w:proofErr w:type="spellStart"/>
-      <w:r>
-        <w:rPr>
-          <w:rFonts w:ascii="Calibri" w:eastAsia="Calibri" w:hAnsi="Calibri" w:cs="Calibri"/>
-        </w:rPr>
-        <w:t>PriceRangeDAO</w:t>
-      </w:r>
-      <w:proofErr w:type="spellEnd"/>
+        <w:t>createOrder</w:t>
+      </w:r>
+      <w:proofErr w:type="spellEnd"/>
+      <w:r>
+        <w:rPr>
+          <w:rFonts w:ascii="Calibri" w:eastAsia="Calibri" w:hAnsi="Calibri" w:cs="Calibri"/>
+        </w:rPr>
+        <w:t>(</w:t>
+      </w:r>
+      <w:proofErr w:type="spellStart"/>
+      <w:r>
+        <w:rPr>
+          <w:rFonts w:ascii="Calibri" w:eastAsia="Calibri" w:hAnsi="Calibri" w:cs="Calibri"/>
+        </w:rPr>
+        <w:t>order</w:t>
+      </w:r>
+      <w:proofErr w:type="spellEnd"/>
+      <w:r>
+        <w:rPr>
+          <w:rFonts w:ascii="Calibri" w:eastAsia="Calibri" w:hAnsi="Calibri" w:cs="Calibri"/>
+        </w:rPr>
+        <w:t xml:space="preserve">, </w:t>
+      </w:r>
+      <w:proofErr w:type="spellStart"/>
+      <w:r>
+        <w:rPr>
+          <w:rFonts w:ascii="Calibri" w:eastAsia="Calibri" w:hAnsi="Calibri" w:cs="Calibri"/>
+        </w:rPr>
+        <w:t>userId</w:t>
+      </w:r>
+      <w:proofErr w:type="spellEnd"/>
+      <w:r>
+        <w:rPr>
+          <w:rFonts w:ascii="Calibri" w:eastAsia="Calibri" w:hAnsi="Calibri" w:cs="Calibri"/>
+        </w:rPr>
+        <w:t>)</w:t>
+      </w:r>
     </w:p>
     <w:p>
       <w:pPr>
@@ -460,7 +566,7 @@
         <w:rPr>
           <w:rFonts w:ascii="Calibri" w:eastAsia="Calibri" w:hAnsi="Calibri" w:cs="Calibri"/>
         </w:rPr>
-        <w:t>findPriceRangesForSupplier</w:t>
+        <w:t>findUserOrders</w:t>
       </w:r>
       <w:proofErr w:type="spellEnd"/>
       <w:r>
@@ -474,6 +580,334 @@
         <w:rPr>
           <w:rFonts w:ascii="Calibri" w:eastAsia="Calibri" w:hAnsi="Calibri" w:cs="Calibri"/>
         </w:rPr>
+        <w:t>userId</w:t>
+      </w:r>
+      <w:proofErr w:type="spellEnd"/>
+      <w:r>
+        <w:rPr>
+          <w:rFonts w:ascii="Calibri" w:eastAsia="Calibri" w:hAnsi="Calibri" w:cs="Calibri"/>
+        </w:rPr>
+        <w:t>)</w:t>
+      </w:r>
+    </w:p>
+    <w:p>
+      <w:pPr>
+        <w:pStyle w:val="Paragrafoelenco"/>
+        <w:numPr>
+          <w:ilvl w:val="1"/>
+          <w:numId w:val="1"/>
+        </w:numPr>
+        <w:rPr>
+          <w:rFonts w:ascii="Calibri" w:eastAsia="Calibri" w:hAnsi="Calibri" w:cs="Calibri"/>
+        </w:rPr>
+      </w:pPr>
+      <w:proofErr w:type="spellStart"/>
+      <w:r>
+        <w:rPr>
+          <w:rFonts w:ascii="Calibri" w:eastAsia="Calibri" w:hAnsi="Calibri" w:cs="Calibri"/>
+        </w:rPr>
+        <w:t>RecentlyViewedDAO</w:t>
+      </w:r>
+      <w:proofErr w:type="spellEnd"/>
+    </w:p>
+    <w:p>
+      <w:pPr>
+        <w:pStyle w:val="Paragrafoelenco"/>
+        <w:numPr>
+          <w:ilvl w:val="2"/>
+          <w:numId w:val="1"/>
+        </w:numPr>
+        <w:rPr>
+          <w:rFonts w:ascii="Calibri" w:eastAsia="Calibri" w:hAnsi="Calibri" w:cs="Calibri"/>
+        </w:rPr>
+      </w:pPr>
+      <w:proofErr w:type="spellStart"/>
+      <w:r>
+        <w:rPr>
+          <w:rFonts w:ascii="Calibri" w:eastAsia="Calibri" w:hAnsi="Calibri" w:cs="Calibri"/>
+        </w:rPr>
+        <w:t>findLastFiveViewedBy</w:t>
+      </w:r>
+      <w:proofErr w:type="spellEnd"/>
+      <w:r>
+        <w:rPr>
+          <w:rFonts w:ascii="Calibri" w:eastAsia="Calibri" w:hAnsi="Calibri" w:cs="Calibri"/>
+        </w:rPr>
+        <w:t>(</w:t>
+      </w:r>
+      <w:proofErr w:type="spellStart"/>
+      <w:r>
+        <w:rPr>
+          <w:rFonts w:ascii="Calibri" w:eastAsia="Calibri" w:hAnsi="Calibri" w:cs="Calibri"/>
+        </w:rPr>
+        <w:t>userId</w:t>
+      </w:r>
+      <w:proofErr w:type="spellEnd"/>
+      <w:r>
+        <w:rPr>
+          <w:rFonts w:ascii="Calibri" w:eastAsia="Calibri" w:hAnsi="Calibri" w:cs="Calibri"/>
+        </w:rPr>
+        <w:t>)</w:t>
+      </w:r>
+    </w:p>
+    <w:p>
+      <w:pPr>
+        <w:pStyle w:val="Paragrafoelenco"/>
+        <w:numPr>
+          <w:ilvl w:val="2"/>
+          <w:numId w:val="1"/>
+        </w:numPr>
+        <w:rPr>
+          <w:rFonts w:ascii="Calibri" w:eastAsia="Calibri" w:hAnsi="Calibri" w:cs="Calibri"/>
+        </w:rPr>
+      </w:pPr>
+      <w:proofErr w:type="spellStart"/>
+      <w:r>
+        <w:rPr>
+          <w:rFonts w:ascii="Calibri" w:eastAsia="Calibri" w:hAnsi="Calibri" w:cs="Calibri"/>
+        </w:rPr>
+        <w:t>addViewToProductFrom</w:t>
+      </w:r>
+      <w:proofErr w:type="spellEnd"/>
+      <w:r>
+        <w:rPr>
+          <w:rFonts w:ascii="Calibri" w:eastAsia="Calibri" w:hAnsi="Calibri" w:cs="Calibri"/>
+        </w:rPr>
+        <w:t>(</w:t>
+      </w:r>
+      <w:proofErr w:type="spellStart"/>
+      <w:r>
+        <w:rPr>
+          <w:rFonts w:ascii="Calibri" w:eastAsia="Calibri" w:hAnsi="Calibri" w:cs="Calibri"/>
+        </w:rPr>
+        <w:t>userId</w:t>
+      </w:r>
+      <w:proofErr w:type="spellEnd"/>
+      <w:r>
+        <w:rPr>
+          <w:rFonts w:ascii="Calibri" w:eastAsia="Calibri" w:hAnsi="Calibri" w:cs="Calibri"/>
+        </w:rPr>
+        <w:t xml:space="preserve">, </w:t>
+      </w:r>
+      <w:proofErr w:type="spellStart"/>
+      <w:r>
+        <w:rPr>
+          <w:rFonts w:ascii="Calibri" w:eastAsia="Calibri" w:hAnsi="Calibri" w:cs="Calibri"/>
+        </w:rPr>
+        <w:t>productCode</w:t>
+      </w:r>
+      <w:proofErr w:type="spellEnd"/>
+      <w:r>
+        <w:rPr>
+          <w:rFonts w:ascii="Calibri" w:eastAsia="Calibri" w:hAnsi="Calibri" w:cs="Calibri"/>
+        </w:rPr>
+        <w:t>)</w:t>
+      </w:r>
+    </w:p>
+    <w:p>
+      <w:pPr>
+        <w:pStyle w:val="Paragrafoelenco"/>
+        <w:numPr>
+          <w:ilvl w:val="1"/>
+          <w:numId w:val="1"/>
+        </w:numPr>
+        <w:rPr>
+          <w:rFonts w:ascii="Calibri" w:eastAsia="Calibri" w:hAnsi="Calibri" w:cs="Calibri"/>
+        </w:rPr>
+      </w:pPr>
+      <w:proofErr w:type="spellStart"/>
+      <w:r>
+        <w:rPr>
+          <w:rFonts w:ascii="Calibri" w:eastAsia="Calibri" w:hAnsi="Calibri" w:cs="Calibri"/>
+        </w:rPr>
+        <w:t>OrderContainsDAO</w:t>
+      </w:r>
+      <w:proofErr w:type="spellEnd"/>
+    </w:p>
+    <w:p>
+      <w:pPr>
+        <w:pStyle w:val="Paragrafoelenco"/>
+        <w:numPr>
+          <w:ilvl w:val="2"/>
+          <w:numId w:val="1"/>
+        </w:numPr>
+        <w:rPr>
+          <w:rFonts w:ascii="Calibri" w:eastAsia="Calibri" w:hAnsi="Calibri" w:cs="Calibri"/>
+        </w:rPr>
+      </w:pPr>
+      <w:proofErr w:type="spellStart"/>
+      <w:r>
+        <w:rPr>
+          <w:rFonts w:ascii="Calibri" w:eastAsia="Calibri" w:hAnsi="Calibri" w:cs="Calibri"/>
+        </w:rPr>
+        <w:t>findAllProductsInOrder</w:t>
+      </w:r>
+      <w:proofErr w:type="spellEnd"/>
+      <w:r>
+        <w:rPr>
+          <w:rFonts w:ascii="Calibri" w:eastAsia="Calibri" w:hAnsi="Calibri" w:cs="Calibri"/>
+        </w:rPr>
+        <w:t>(</w:t>
+      </w:r>
+      <w:proofErr w:type="spellStart"/>
+      <w:r>
+        <w:rPr>
+          <w:rFonts w:ascii="Calibri" w:eastAsia="Calibri" w:hAnsi="Calibri" w:cs="Calibri"/>
+        </w:rPr>
+        <w:t>orderCode</w:t>
+      </w:r>
+      <w:proofErr w:type="spellEnd"/>
+      <w:r>
+        <w:rPr>
+          <w:rFonts w:ascii="Calibri" w:eastAsia="Calibri" w:hAnsi="Calibri" w:cs="Calibri"/>
+        </w:rPr>
+        <w:t>)</w:t>
+      </w:r>
+    </w:p>
+    <w:p>
+      <w:pPr>
+        <w:pStyle w:val="Paragrafoelenco"/>
+        <w:numPr>
+          <w:ilvl w:val="1"/>
+          <w:numId w:val="1"/>
+        </w:numPr>
+        <w:rPr>
+          <w:rFonts w:ascii="Calibri" w:eastAsia="Calibri" w:hAnsi="Calibri" w:cs="Calibri"/>
+        </w:rPr>
+      </w:pPr>
+      <w:proofErr w:type="spellStart"/>
+      <w:r>
+        <w:rPr>
+          <w:rFonts w:ascii="Calibri" w:eastAsia="Calibri" w:hAnsi="Calibri" w:cs="Calibri"/>
+        </w:rPr>
+        <w:t>SellsDAO</w:t>
+      </w:r>
+      <w:proofErr w:type="spellEnd"/>
+    </w:p>
+    <w:p>
+      <w:pPr>
+        <w:pStyle w:val="Paragrafoelenco"/>
+        <w:numPr>
+          <w:ilvl w:val="2"/>
+          <w:numId w:val="1"/>
+        </w:numPr>
+        <w:rPr>
+          <w:rFonts w:ascii="Calibri" w:eastAsia="Calibri" w:hAnsi="Calibri" w:cs="Calibri"/>
+        </w:rPr>
+      </w:pPr>
+      <w:proofErr w:type="spellStart"/>
+      <w:r>
+        <w:rPr>
+          <w:rFonts w:ascii="Calibri" w:eastAsia="Calibri" w:hAnsi="Calibri" w:cs="Calibri"/>
+        </w:rPr>
+        <w:t>findMinPrice</w:t>
+      </w:r>
+      <w:proofErr w:type="spellEnd"/>
+      <w:r>
+        <w:rPr>
+          <w:rFonts w:ascii="Calibri" w:eastAsia="Calibri" w:hAnsi="Calibri" w:cs="Calibri"/>
+        </w:rPr>
+        <w:t>(</w:t>
+      </w:r>
+      <w:proofErr w:type="spellStart"/>
+      <w:r>
+        <w:rPr>
+          <w:rFonts w:ascii="Calibri" w:eastAsia="Calibri" w:hAnsi="Calibri" w:cs="Calibri"/>
+        </w:rPr>
+        <w:t>productCode</w:t>
+      </w:r>
+      <w:proofErr w:type="spellEnd"/>
+      <w:r>
+        <w:rPr>
+          <w:rFonts w:ascii="Calibri" w:eastAsia="Calibri" w:hAnsi="Calibri" w:cs="Calibri"/>
+        </w:rPr>
+        <w:t>)</w:t>
+      </w:r>
+    </w:p>
+    <w:p>
+      <w:pPr>
+        <w:pStyle w:val="Paragrafoelenco"/>
+        <w:numPr>
+          <w:ilvl w:val="2"/>
+          <w:numId w:val="1"/>
+        </w:numPr>
+        <w:rPr>
+          <w:rFonts w:ascii="Calibri" w:eastAsia="Calibri" w:hAnsi="Calibri" w:cs="Calibri"/>
+        </w:rPr>
+      </w:pPr>
+      <w:proofErr w:type="spellStart"/>
+      <w:r>
+        <w:rPr>
+          <w:rFonts w:ascii="Calibri" w:eastAsia="Calibri" w:hAnsi="Calibri" w:cs="Calibri"/>
+        </w:rPr>
+        <w:t>findAllSuppliers</w:t>
+      </w:r>
+      <w:proofErr w:type="spellEnd"/>
+      <w:r>
+        <w:rPr>
+          <w:rFonts w:ascii="Calibri" w:eastAsia="Calibri" w:hAnsi="Calibri" w:cs="Calibri"/>
+        </w:rPr>
+        <w:t>(</w:t>
+      </w:r>
+      <w:proofErr w:type="spellStart"/>
+      <w:r>
+        <w:rPr>
+          <w:rFonts w:ascii="Calibri" w:eastAsia="Calibri" w:hAnsi="Calibri" w:cs="Calibri"/>
+        </w:rPr>
+        <w:t>productCode</w:t>
+      </w:r>
+      <w:proofErr w:type="spellEnd"/>
+      <w:r>
+        <w:rPr>
+          <w:rFonts w:ascii="Calibri" w:eastAsia="Calibri" w:hAnsi="Calibri" w:cs="Calibri"/>
+        </w:rPr>
+        <w:t>)</w:t>
+      </w:r>
+    </w:p>
+    <w:p>
+      <w:pPr>
+        <w:pStyle w:val="Paragrafoelenco"/>
+        <w:numPr>
+          <w:ilvl w:val="2"/>
+          <w:numId w:val="1"/>
+        </w:numPr>
+        <w:rPr>
+          <w:rFonts w:ascii="Calibri" w:eastAsia="Calibri" w:hAnsi="Calibri" w:cs="Calibri"/>
+        </w:rPr>
+      </w:pPr>
+      <w:proofErr w:type="spellStart"/>
+      <w:r>
+        <w:rPr>
+          <w:rFonts w:ascii="Calibri" w:eastAsia="Calibri" w:hAnsi="Calibri" w:cs="Calibri"/>
+        </w:rPr>
+        <w:t>findProductQuantityFor</w:t>
+      </w:r>
+      <w:proofErr w:type="spellEnd"/>
+      <w:r>
+        <w:rPr>
+          <w:rFonts w:ascii="Calibri" w:eastAsia="Calibri" w:hAnsi="Calibri" w:cs="Calibri"/>
+        </w:rPr>
+        <w:t>(</w:t>
+      </w:r>
+      <w:proofErr w:type="spellStart"/>
+      <w:r>
+        <w:rPr>
+          <w:rFonts w:ascii="Calibri" w:eastAsia="Calibri" w:hAnsi="Calibri" w:cs="Calibri"/>
+        </w:rPr>
+        <w:t>cart</w:t>
+      </w:r>
+      <w:proofErr w:type="spellEnd"/>
+      <w:r>
+        <w:rPr>
+          <w:rFonts w:ascii="Calibri" w:eastAsia="Calibri" w:hAnsi="Calibri" w:cs="Calibri"/>
+        </w:rPr>
+        <w:t xml:space="preserve">, </w:t>
+      </w:r>
+      <w:proofErr w:type="spellStart"/>
+      <w:r>
+        <w:rPr>
+          <w:rFonts w:ascii="Calibri" w:eastAsia="Calibri" w:hAnsi="Calibri" w:cs="Calibri"/>
+        </w:rPr>
         <w:t>supplierCode</w:t>
       </w:r>
       <w:proofErr w:type="spellEnd"/>
@@ -488,26 +922,6 @@
       <w:pPr>
         <w:pStyle w:val="Paragrafoelenco"/>
         <w:numPr>
-          <w:ilvl w:val="1"/>
-          <w:numId w:val="1"/>
-        </w:numPr>
-        <w:rPr>
-          <w:rFonts w:ascii="Calibri" w:eastAsia="Calibri" w:hAnsi="Calibri" w:cs="Calibri"/>
-        </w:rPr>
-      </w:pPr>
-      <w:proofErr w:type="spellStart"/>
-      <w:r>
-        <w:rPr>
-          <w:rFonts w:ascii="Calibri" w:eastAsia="Calibri" w:hAnsi="Calibri" w:cs="Calibri"/>
-        </w:rPr>
-        <w:t>OrderDAO</w:t>
-      </w:r>
-      <w:proofErr w:type="spellEnd"/>
-    </w:p>
-    <w:p>
-      <w:pPr>
-        <w:pStyle w:val="Paragrafoelenco"/>
-        <w:numPr>
           <w:ilvl w:val="2"/>
           <w:numId w:val="1"/>
         </w:numPr>
@@ -516,12 +930,11 @@
         </w:rPr>
       </w:pPr>
       <w:proofErr w:type="spellStart"/>
-      <w:proofErr w:type="gramStart"/>
-      <w:r>
-        <w:rPr>
-          <w:rFonts w:ascii="Calibri" w:eastAsia="Calibri" w:hAnsi="Calibri" w:cs="Calibri"/>
-        </w:rPr>
-        <w:t>createOrder</w:t>
+      <w:r>
+        <w:rPr>
+          <w:rFonts w:ascii="Calibri" w:eastAsia="Calibri" w:hAnsi="Calibri" w:cs="Calibri"/>
+        </w:rPr>
+        <w:t>findProductTotalFor</w:t>
       </w:r>
       <w:proofErr w:type="spellEnd"/>
       <w:r>
@@ -531,447 +944,6 @@
         <w:t>(</w:t>
       </w:r>
       <w:proofErr w:type="spellStart"/>
-      <w:proofErr w:type="gramEnd"/>
-      <w:r>
-        <w:rPr>
-          <w:rFonts w:ascii="Calibri" w:eastAsia="Calibri" w:hAnsi="Calibri" w:cs="Calibri"/>
-        </w:rPr>
-        <w:t>order</w:t>
-      </w:r>
-      <w:proofErr w:type="spellEnd"/>
-      <w:r>
-        <w:rPr>
-          <w:rFonts w:ascii="Calibri" w:eastAsia="Calibri" w:hAnsi="Calibri" w:cs="Calibri"/>
-        </w:rPr>
-        <w:t xml:space="preserve">, </w:t>
-      </w:r>
-      <w:proofErr w:type="spellStart"/>
-      <w:r>
-        <w:rPr>
-          <w:rFonts w:ascii="Calibri" w:eastAsia="Calibri" w:hAnsi="Calibri" w:cs="Calibri"/>
-        </w:rPr>
-        <w:t>userId</w:t>
-      </w:r>
-      <w:proofErr w:type="spellEnd"/>
-      <w:r>
-        <w:rPr>
-          <w:rFonts w:ascii="Calibri" w:eastAsia="Calibri" w:hAnsi="Calibri" w:cs="Calibri"/>
-        </w:rPr>
-        <w:t>)</w:t>
-      </w:r>
-    </w:p>
-    <w:p>
-      <w:pPr>
-        <w:pStyle w:val="Paragrafoelenco"/>
-        <w:numPr>
-          <w:ilvl w:val="1"/>
-          <w:numId w:val="1"/>
-        </w:numPr>
-        <w:rPr>
-          <w:rFonts w:ascii="Calibri" w:eastAsia="Calibri" w:hAnsi="Calibri" w:cs="Calibri"/>
-        </w:rPr>
-      </w:pPr>
-      <w:proofErr w:type="spellStart"/>
-      <w:r>
-        <w:rPr>
-          <w:rFonts w:ascii="Calibri" w:eastAsia="Calibri" w:hAnsi="Calibri" w:cs="Calibri"/>
-        </w:rPr>
-        <w:t>RecentlyViewedDAO</w:t>
-      </w:r>
-      <w:proofErr w:type="spellEnd"/>
-    </w:p>
-    <w:p>
-      <w:pPr>
-        <w:pStyle w:val="Paragrafoelenco"/>
-        <w:numPr>
-          <w:ilvl w:val="2"/>
-          <w:numId w:val="1"/>
-        </w:numPr>
-        <w:rPr>
-          <w:rFonts w:ascii="Calibri" w:eastAsia="Calibri" w:hAnsi="Calibri" w:cs="Calibri"/>
-        </w:rPr>
-      </w:pPr>
-      <w:proofErr w:type="spellStart"/>
-      <w:r>
-        <w:rPr>
-          <w:rFonts w:ascii="Calibri" w:eastAsia="Calibri" w:hAnsi="Calibri" w:cs="Calibri"/>
-        </w:rPr>
-        <w:t>findLastFiveViewedBy</w:t>
-      </w:r>
-      <w:proofErr w:type="spellEnd"/>
-      <w:r>
-        <w:rPr>
-          <w:rFonts w:ascii="Calibri" w:eastAsia="Calibri" w:hAnsi="Calibri" w:cs="Calibri"/>
-        </w:rPr>
-        <w:t>(</w:t>
-      </w:r>
-      <w:proofErr w:type="spellStart"/>
-      <w:r>
-        <w:rPr>
-          <w:rFonts w:ascii="Calibri" w:eastAsia="Calibri" w:hAnsi="Calibri" w:cs="Calibri"/>
-        </w:rPr>
-        <w:t>userId</w:t>
-      </w:r>
-      <w:proofErr w:type="spellEnd"/>
-      <w:r>
-        <w:rPr>
-          <w:rFonts w:ascii="Calibri" w:eastAsia="Calibri" w:hAnsi="Calibri" w:cs="Calibri"/>
-        </w:rPr>
-        <w:t>)</w:t>
-      </w:r>
-    </w:p>
-    <w:p>
-      <w:pPr>
-        <w:pStyle w:val="Paragrafoelenco"/>
-        <w:numPr>
-          <w:ilvl w:val="2"/>
-          <w:numId w:val="1"/>
-        </w:numPr>
-        <w:rPr>
-          <w:rFonts w:ascii="Calibri" w:eastAsia="Calibri" w:hAnsi="Calibri" w:cs="Calibri"/>
-        </w:rPr>
-      </w:pPr>
-      <w:proofErr w:type="spellStart"/>
-      <w:proofErr w:type="gramStart"/>
-      <w:r>
-        <w:rPr>
-          <w:rFonts w:ascii="Calibri" w:eastAsia="Calibri" w:hAnsi="Calibri" w:cs="Calibri"/>
-        </w:rPr>
-        <w:t>addViewToProductFrom</w:t>
-      </w:r>
-      <w:proofErr w:type="spellEnd"/>
-      <w:r>
-        <w:rPr>
-          <w:rFonts w:ascii="Calibri" w:eastAsia="Calibri" w:hAnsi="Calibri" w:cs="Calibri"/>
-        </w:rPr>
-        <w:t>(</w:t>
-      </w:r>
-      <w:proofErr w:type="spellStart"/>
-      <w:proofErr w:type="gramEnd"/>
-      <w:r>
-        <w:rPr>
-          <w:rFonts w:ascii="Calibri" w:eastAsia="Calibri" w:hAnsi="Calibri" w:cs="Calibri"/>
-        </w:rPr>
-        <w:t>userId</w:t>
-      </w:r>
-      <w:proofErr w:type="spellEnd"/>
-      <w:r>
-        <w:rPr>
-          <w:rFonts w:ascii="Calibri" w:eastAsia="Calibri" w:hAnsi="Calibri" w:cs="Calibri"/>
-        </w:rPr>
-        <w:t xml:space="preserve">, </w:t>
-      </w:r>
-      <w:proofErr w:type="spellStart"/>
-      <w:r>
-        <w:rPr>
-          <w:rFonts w:ascii="Calibri" w:eastAsia="Calibri" w:hAnsi="Calibri" w:cs="Calibri"/>
-        </w:rPr>
-        <w:t>productCode</w:t>
-      </w:r>
-      <w:proofErr w:type="spellEnd"/>
-      <w:r>
-        <w:rPr>
-          <w:rFonts w:ascii="Calibri" w:eastAsia="Calibri" w:hAnsi="Calibri" w:cs="Calibri"/>
-        </w:rPr>
-        <w:t>)</w:t>
-      </w:r>
-    </w:p>
-    <w:p>
-      <w:pPr>
-        <w:pStyle w:val="Paragrafoelenco"/>
-        <w:numPr>
-          <w:ilvl w:val="1"/>
-          <w:numId w:val="1"/>
-        </w:numPr>
-        <w:rPr>
-          <w:rFonts w:ascii="Calibri" w:eastAsia="Calibri" w:hAnsi="Calibri" w:cs="Calibri"/>
-        </w:rPr>
-      </w:pPr>
-      <w:proofErr w:type="spellStart"/>
-      <w:r>
-        <w:rPr>
-          <w:rFonts w:ascii="Calibri" w:eastAsia="Calibri" w:hAnsi="Calibri" w:cs="Calibri"/>
-        </w:rPr>
-        <w:t>OrderContainsDAO</w:t>
-      </w:r>
-      <w:proofErr w:type="spellEnd"/>
-    </w:p>
-    <w:p>
-      <w:pPr>
-        <w:pStyle w:val="Paragrafoelenco"/>
-        <w:numPr>
-          <w:ilvl w:val="2"/>
-          <w:numId w:val="1"/>
-        </w:numPr>
-        <w:rPr>
-          <w:rFonts w:ascii="Calibri" w:eastAsia="Calibri" w:hAnsi="Calibri" w:cs="Calibri"/>
-        </w:rPr>
-      </w:pPr>
-      <w:proofErr w:type="spellStart"/>
-      <w:r>
-        <w:rPr>
-          <w:rFonts w:ascii="Calibri" w:eastAsia="Calibri" w:hAnsi="Calibri" w:cs="Calibri"/>
-        </w:rPr>
-        <w:t>findAllProductsInOrder</w:t>
-      </w:r>
-      <w:proofErr w:type="spellEnd"/>
-      <w:r>
-        <w:rPr>
-          <w:rFonts w:ascii="Calibri" w:eastAsia="Calibri" w:hAnsi="Calibri" w:cs="Calibri"/>
-        </w:rPr>
-        <w:t>(</w:t>
-      </w:r>
-      <w:proofErr w:type="spellStart"/>
-      <w:r>
-        <w:rPr>
-          <w:rFonts w:ascii="Calibri" w:eastAsia="Calibri" w:hAnsi="Calibri" w:cs="Calibri"/>
-        </w:rPr>
-        <w:t>orderCode</w:t>
-      </w:r>
-      <w:proofErr w:type="spellEnd"/>
-      <w:r>
-        <w:rPr>
-          <w:rFonts w:ascii="Calibri" w:eastAsia="Calibri" w:hAnsi="Calibri" w:cs="Calibri"/>
-        </w:rPr>
-        <w:t>)</w:t>
-      </w:r>
-    </w:p>
-    <w:p>
-      <w:pPr>
-        <w:pStyle w:val="Paragrafoelenco"/>
-        <w:numPr>
-          <w:ilvl w:val="2"/>
-          <w:numId w:val="1"/>
-        </w:numPr>
-        <w:rPr>
-          <w:rFonts w:ascii="Calibri" w:eastAsia="Calibri" w:hAnsi="Calibri" w:cs="Calibri"/>
-        </w:rPr>
-      </w:pPr>
-      <w:proofErr w:type="spellStart"/>
-      <w:r>
-        <w:rPr>
-          <w:rFonts w:ascii="Calibri" w:eastAsia="Calibri" w:hAnsi="Calibri" w:cs="Calibri"/>
-        </w:rPr>
-        <w:t>findUserOrders</w:t>
-      </w:r>
-      <w:proofErr w:type="spellEnd"/>
-      <w:r>
-        <w:rPr>
-          <w:rFonts w:ascii="Calibri" w:eastAsia="Calibri" w:hAnsi="Calibri" w:cs="Calibri"/>
-        </w:rPr>
-        <w:t>(</w:t>
-      </w:r>
-      <w:proofErr w:type="spellStart"/>
-      <w:r>
-        <w:rPr>
-          <w:rFonts w:ascii="Calibri" w:eastAsia="Calibri" w:hAnsi="Calibri" w:cs="Calibri"/>
-        </w:rPr>
-        <w:t>userId</w:t>
-      </w:r>
-      <w:proofErr w:type="spellEnd"/>
-      <w:r>
-        <w:rPr>
-          <w:rFonts w:ascii="Calibri" w:eastAsia="Calibri" w:hAnsi="Calibri" w:cs="Calibri"/>
-        </w:rPr>
-        <w:t>)</w:t>
-      </w:r>
-    </w:p>
-    <w:p>
-      <w:pPr>
-        <w:pStyle w:val="Paragrafoelenco"/>
-        <w:numPr>
-          <w:ilvl w:val="1"/>
-          <w:numId w:val="1"/>
-        </w:numPr>
-        <w:rPr>
-          <w:rFonts w:ascii="Calibri" w:eastAsia="Calibri" w:hAnsi="Calibri" w:cs="Calibri"/>
-        </w:rPr>
-      </w:pPr>
-      <w:proofErr w:type="spellStart"/>
-      <w:r>
-        <w:rPr>
-          <w:rFonts w:ascii="Calibri" w:eastAsia="Calibri" w:hAnsi="Calibri" w:cs="Calibri"/>
-        </w:rPr>
-        <w:t>SellsDAO</w:t>
-      </w:r>
-      <w:proofErr w:type="spellEnd"/>
-    </w:p>
-    <w:p>
-      <w:pPr>
-        <w:pStyle w:val="Paragrafoelenco"/>
-        <w:numPr>
-          <w:ilvl w:val="2"/>
-          <w:numId w:val="1"/>
-        </w:numPr>
-        <w:rPr>
-          <w:rFonts w:ascii="Calibri" w:eastAsia="Calibri" w:hAnsi="Calibri" w:cs="Calibri"/>
-        </w:rPr>
-      </w:pPr>
-      <w:proofErr w:type="spellStart"/>
-      <w:r>
-        <w:rPr>
-          <w:rFonts w:ascii="Calibri" w:eastAsia="Calibri" w:hAnsi="Calibri" w:cs="Calibri"/>
-        </w:rPr>
-        <w:t>findMinPrice</w:t>
-      </w:r>
-      <w:proofErr w:type="spellEnd"/>
-      <w:r>
-        <w:rPr>
-          <w:rFonts w:ascii="Calibri" w:eastAsia="Calibri" w:hAnsi="Calibri" w:cs="Calibri"/>
-        </w:rPr>
-        <w:t>(</w:t>
-      </w:r>
-      <w:proofErr w:type="spellStart"/>
-      <w:r>
-        <w:rPr>
-          <w:rFonts w:ascii="Calibri" w:eastAsia="Calibri" w:hAnsi="Calibri" w:cs="Calibri"/>
-        </w:rPr>
-        <w:t>productCode</w:t>
-      </w:r>
-      <w:proofErr w:type="spellEnd"/>
-      <w:r>
-        <w:rPr>
-          <w:rFonts w:ascii="Calibri" w:eastAsia="Calibri" w:hAnsi="Calibri" w:cs="Calibri"/>
-        </w:rPr>
-        <w:t>)</w:t>
-      </w:r>
-    </w:p>
-    <w:p>
-      <w:pPr>
-        <w:pStyle w:val="Paragrafoelenco"/>
-        <w:numPr>
-          <w:ilvl w:val="2"/>
-          <w:numId w:val="1"/>
-        </w:numPr>
-        <w:rPr>
-          <w:rFonts w:ascii="Calibri" w:eastAsia="Calibri" w:hAnsi="Calibri" w:cs="Calibri"/>
-        </w:rPr>
-      </w:pPr>
-      <w:proofErr w:type="spellStart"/>
-      <w:r>
-        <w:rPr>
-          <w:rFonts w:ascii="Calibri" w:eastAsia="Calibri" w:hAnsi="Calibri" w:cs="Calibri"/>
-        </w:rPr>
-        <w:t>findAllSuppliers</w:t>
-      </w:r>
-      <w:proofErr w:type="spellEnd"/>
-      <w:r>
-        <w:rPr>
-          <w:rFonts w:ascii="Calibri" w:eastAsia="Calibri" w:hAnsi="Calibri" w:cs="Calibri"/>
-        </w:rPr>
-        <w:t>(</w:t>
-      </w:r>
-      <w:proofErr w:type="spellStart"/>
-      <w:r>
-        <w:rPr>
-          <w:rFonts w:ascii="Calibri" w:eastAsia="Calibri" w:hAnsi="Calibri" w:cs="Calibri"/>
-        </w:rPr>
-        <w:t>productCode</w:t>
-      </w:r>
-      <w:proofErr w:type="spellEnd"/>
-      <w:r>
-        <w:rPr>
-          <w:rFonts w:ascii="Calibri" w:eastAsia="Calibri" w:hAnsi="Calibri" w:cs="Calibri"/>
-        </w:rPr>
-        <w:t>)</w:t>
-      </w:r>
-    </w:p>
-    <w:p>
-      <w:pPr>
-        <w:pStyle w:val="Paragrafoelenco"/>
-        <w:numPr>
-          <w:ilvl w:val="2"/>
-          <w:numId w:val="1"/>
-        </w:numPr>
-        <w:rPr>
-          <w:rFonts w:ascii="Calibri" w:eastAsia="Calibri" w:hAnsi="Calibri" w:cs="Calibri"/>
-        </w:rPr>
-      </w:pPr>
-      <w:proofErr w:type="spellStart"/>
-      <w:proofErr w:type="gramStart"/>
-      <w:r>
-        <w:rPr>
-          <w:rFonts w:ascii="Calibri" w:eastAsia="Calibri" w:hAnsi="Calibri" w:cs="Calibri"/>
-        </w:rPr>
-        <w:t>findProductQuantityFor</w:t>
-      </w:r>
-      <w:proofErr w:type="spellEnd"/>
-      <w:r>
-        <w:rPr>
-          <w:rFonts w:ascii="Calibri" w:eastAsia="Calibri" w:hAnsi="Calibri" w:cs="Calibri"/>
-        </w:rPr>
-        <w:t>(</w:t>
-      </w:r>
-      <w:proofErr w:type="spellStart"/>
-      <w:proofErr w:type="gramEnd"/>
-      <w:r>
-        <w:rPr>
-          <w:rFonts w:ascii="Calibri" w:eastAsia="Calibri" w:hAnsi="Calibri" w:cs="Calibri"/>
-        </w:rPr>
-        <w:t>cart</w:t>
-      </w:r>
-      <w:proofErr w:type="spellEnd"/>
-      <w:r>
-        <w:rPr>
-          <w:rFonts w:ascii="Calibri" w:eastAsia="Calibri" w:hAnsi="Calibri" w:cs="Calibri"/>
-        </w:rPr>
-        <w:t xml:space="preserve">, </w:t>
-      </w:r>
-      <w:proofErr w:type="spellStart"/>
-      <w:r>
-        <w:rPr>
-          <w:rFonts w:ascii="Calibri" w:eastAsia="Calibri" w:hAnsi="Calibri" w:cs="Calibri"/>
-        </w:rPr>
-        <w:t>supplierCode</w:t>
-      </w:r>
-      <w:proofErr w:type="spellEnd"/>
-      <w:r>
-        <w:rPr>
-          <w:rFonts w:ascii="Calibri" w:eastAsia="Calibri" w:hAnsi="Calibri" w:cs="Calibri"/>
-        </w:rPr>
-        <w:t>)</w:t>
-      </w:r>
-    </w:p>
-    <w:p>
-      <w:pPr>
-        <w:pStyle w:val="Paragrafoelenco"/>
-        <w:numPr>
-          <w:ilvl w:val="2"/>
-          <w:numId w:val="1"/>
-        </w:numPr>
-        <w:rPr>
-          <w:rFonts w:ascii="Calibri" w:eastAsia="Calibri" w:hAnsi="Calibri" w:cs="Calibri"/>
-        </w:rPr>
-      </w:pPr>
-      <w:proofErr w:type="spellStart"/>
-      <w:proofErr w:type="gramStart"/>
-      <w:r>
-        <w:rPr>
-          <w:rFonts w:ascii="Calibri" w:eastAsia="Calibri" w:hAnsi="Calibri" w:cs="Calibri"/>
-        </w:rPr>
-        <w:t>findProduct</w:t>
-      </w:r>
-      <w:r>
-        <w:rPr>
-          <w:rFonts w:ascii="Calibri" w:eastAsia="Calibri" w:hAnsi="Calibri" w:cs="Calibri"/>
-        </w:rPr>
-        <w:t>Total</w:t>
-      </w:r>
-      <w:r>
-        <w:rPr>
-          <w:rFonts w:ascii="Calibri" w:eastAsia="Calibri" w:hAnsi="Calibri" w:cs="Calibri"/>
-        </w:rPr>
-        <w:t>For</w:t>
-      </w:r>
-      <w:proofErr w:type="spellEnd"/>
-      <w:r>
-        <w:rPr>
-          <w:rFonts w:ascii="Calibri" w:eastAsia="Calibri" w:hAnsi="Calibri" w:cs="Calibri"/>
-        </w:rPr>
-        <w:t>(</w:t>
-      </w:r>
-      <w:proofErr w:type="spellStart"/>
-      <w:proofErr w:type="gramEnd"/>
       <w:r>
         <w:rPr>
           <w:rFonts w:ascii="Calibri" w:eastAsia="Calibri" w:hAnsi="Calibri" w:cs="Calibri"/>

</xml_diff>

<commit_message>
feat: implement PriceRange bean
</commit_message>
<xml_diff>
--- a/project/Components.docx
+++ b/project/Components.docx
@@ -25,35 +25,7 @@
         <w:rPr>
           <w:rFonts w:ascii="Calibri" w:eastAsia="Calibri" w:hAnsi="Calibri" w:cs="Calibri"/>
         </w:rPr>
-        <w:t xml:space="preserve">Model </w:t>
-      </w:r>
-      <w:proofErr w:type="spellStart"/>
-      <w:r>
-        <w:rPr>
-          <w:rFonts w:ascii="Calibri" w:eastAsia="Calibri" w:hAnsi="Calibri" w:cs="Calibri"/>
-        </w:rPr>
-        <w:t>objects</w:t>
-      </w:r>
-      <w:proofErr w:type="spellEnd"/>
-      <w:r>
-        <w:rPr>
-          <w:rFonts w:ascii="Calibri" w:eastAsia="Calibri" w:hAnsi="Calibri" w:cs="Calibri"/>
-        </w:rPr>
-        <w:t xml:space="preserve"> (</w:t>
-      </w:r>
-      <w:proofErr w:type="spellStart"/>
-      <w:r>
-        <w:rPr>
-          <w:rFonts w:ascii="Calibri" w:eastAsia="Calibri" w:hAnsi="Calibri" w:cs="Calibri"/>
-        </w:rPr>
-        <w:t>Beans</w:t>
-      </w:r>
-      <w:proofErr w:type="spellEnd"/>
-      <w:r>
-        <w:rPr>
-          <w:rFonts w:ascii="Calibri" w:eastAsia="Calibri" w:hAnsi="Calibri" w:cs="Calibri"/>
-        </w:rPr>
-        <w:t>)</w:t>
+        <w:t>Model objects (Beans)</w:t>
       </w:r>
     </w:p>
     <w:p>
@@ -121,14 +93,12 @@
           <w:rFonts w:ascii="Calibri" w:eastAsia="Calibri" w:hAnsi="Calibri" w:cs="Calibri"/>
         </w:rPr>
       </w:pPr>
-      <w:proofErr w:type="spellStart"/>
       <w:r>
         <w:rPr>
           <w:rFonts w:ascii="Calibri" w:eastAsia="Calibri" w:hAnsi="Calibri" w:cs="Calibri"/>
         </w:rPr>
         <w:t>PriceRange</w:t>
       </w:r>
-      <w:proofErr w:type="spellEnd"/>
     </w:p>
     <w:p>
       <w:pPr>
@@ -152,64 +122,6 @@
       <w:pPr>
         <w:pStyle w:val="Paragrafoelenco"/>
         <w:numPr>
-          <w:ilvl w:val="1"/>
-          <w:numId w:val="1"/>
-        </w:numPr>
-        <w:rPr>
-          <w:rFonts w:ascii="Calibri" w:eastAsia="Calibri" w:hAnsi="Calibri" w:cs="Calibri"/>
-        </w:rPr>
-      </w:pPr>
-      <w:proofErr w:type="spellStart"/>
-      <w:r>
-        <w:rPr>
-          <w:rFonts w:ascii="Calibri" w:eastAsia="Calibri" w:hAnsi="Calibri" w:cs="Calibri"/>
-        </w:rPr>
-        <w:t>RecentlyViewed</w:t>
-      </w:r>
-      <w:proofErr w:type="spellEnd"/>
-    </w:p>
-    <w:p>
-      <w:pPr>
-        <w:pStyle w:val="Paragrafoelenco"/>
-        <w:numPr>
-          <w:ilvl w:val="1"/>
-          <w:numId w:val="1"/>
-        </w:numPr>
-        <w:rPr>
-          <w:rFonts w:ascii="Calibri" w:eastAsia="Calibri" w:hAnsi="Calibri" w:cs="Calibri"/>
-        </w:rPr>
-      </w:pPr>
-      <w:proofErr w:type="spellStart"/>
-      <w:r>
-        <w:rPr>
-          <w:rFonts w:ascii="Calibri" w:eastAsia="Calibri" w:hAnsi="Calibri" w:cs="Calibri"/>
-        </w:rPr>
-        <w:t>OrderContains</w:t>
-      </w:r>
-      <w:proofErr w:type="spellEnd"/>
-    </w:p>
-    <w:p>
-      <w:pPr>
-        <w:pStyle w:val="Paragrafoelenco"/>
-        <w:numPr>
-          <w:ilvl w:val="1"/>
-          <w:numId w:val="1"/>
-        </w:numPr>
-        <w:rPr>
-          <w:rFonts w:ascii="Calibri" w:eastAsia="Calibri" w:hAnsi="Calibri" w:cs="Calibri"/>
-        </w:rPr>
-      </w:pPr>
-      <w:r>
-        <w:rPr>
-          <w:rFonts w:ascii="Calibri" w:eastAsia="Calibri" w:hAnsi="Calibri" w:cs="Calibri"/>
-        </w:rPr>
-        <w:t>Sells</w:t>
-      </w:r>
-    </w:p>
-    <w:p>
-      <w:pPr>
-        <w:pStyle w:val="Paragrafoelenco"/>
-        <w:numPr>
           <w:ilvl w:val="0"/>
           <w:numId w:val="1"/>
         </w:numPr>
@@ -221,42 +133,26 @@
         <w:rPr>
           <w:rFonts w:ascii="Calibri" w:eastAsia="Calibri" w:hAnsi="Calibri" w:cs="Calibri"/>
         </w:rPr>
-        <w:t xml:space="preserve">Data Access </w:t>
-      </w:r>
-      <w:proofErr w:type="spellStart"/>
-      <w:r>
-        <w:rPr>
-          <w:rFonts w:ascii="Calibri" w:eastAsia="Calibri" w:hAnsi="Calibri" w:cs="Calibri"/>
-        </w:rPr>
-        <w:t>objects</w:t>
-      </w:r>
-      <w:proofErr w:type="spellEnd"/>
-      <w:r>
-        <w:rPr>
-          <w:rFonts w:ascii="Calibri" w:eastAsia="Calibri" w:hAnsi="Calibri" w:cs="Calibri"/>
-        </w:rPr>
-        <w:t xml:space="preserve"> (Classes)</w:t>
-      </w:r>
-    </w:p>
-    <w:p>
-      <w:pPr>
-        <w:pStyle w:val="Paragrafoelenco"/>
-        <w:numPr>
-          <w:ilvl w:val="1"/>
-          <w:numId w:val="1"/>
-        </w:numPr>
-        <w:rPr>
-          <w:rFonts w:ascii="Calibri" w:eastAsia="Calibri" w:hAnsi="Calibri" w:cs="Calibri"/>
-        </w:rPr>
-      </w:pPr>
-      <w:proofErr w:type="spellStart"/>
+        <w:t>Data Access objects (Classes)</w:t>
+      </w:r>
+    </w:p>
+    <w:p>
+      <w:pPr>
+        <w:pStyle w:val="Paragrafoelenco"/>
+        <w:numPr>
+          <w:ilvl w:val="1"/>
+          <w:numId w:val="1"/>
+        </w:numPr>
+        <w:rPr>
+          <w:rFonts w:ascii="Calibri" w:eastAsia="Calibri" w:hAnsi="Calibri" w:cs="Calibri"/>
+        </w:rPr>
+      </w:pPr>
       <w:r>
         <w:rPr>
           <w:rFonts w:ascii="Calibri" w:eastAsia="Calibri" w:hAnsi="Calibri" w:cs="Calibri"/>
         </w:rPr>
         <w:t>UserDAO</w:t>
       </w:r>
-      <w:proofErr w:type="spellEnd"/>
     </w:p>
     <w:p>
       <w:pPr>
@@ -269,40 +165,30 @@
           <w:rFonts w:ascii="Calibri" w:eastAsia="Calibri" w:hAnsi="Calibri" w:cs="Calibri"/>
         </w:rPr>
       </w:pPr>
-      <w:proofErr w:type="spellStart"/>
-      <w:r>
-        <w:rPr>
-          <w:rFonts w:ascii="Calibri" w:eastAsia="Calibri" w:hAnsi="Calibri" w:cs="Calibri"/>
-        </w:rPr>
-        <w:t>checkCredentials</w:t>
-      </w:r>
-      <w:proofErr w:type="spellEnd"/>
-      <w:r>
-        <w:rPr>
-          <w:rFonts w:ascii="Calibri" w:eastAsia="Calibri" w:hAnsi="Calibri" w:cs="Calibri"/>
-        </w:rPr>
-        <w:t>(username, password)</w:t>
-      </w:r>
-    </w:p>
-    <w:p>
-      <w:pPr>
-        <w:pStyle w:val="Paragrafoelenco"/>
-        <w:numPr>
-          <w:ilvl w:val="1"/>
-          <w:numId w:val="1"/>
-        </w:numPr>
-        <w:rPr>
-          <w:rFonts w:ascii="Calibri" w:eastAsia="Calibri" w:hAnsi="Calibri" w:cs="Calibri"/>
-        </w:rPr>
-      </w:pPr>
-      <w:proofErr w:type="spellStart"/>
+      <w:r>
+        <w:rPr>
+          <w:rFonts w:ascii="Calibri" w:eastAsia="Calibri" w:hAnsi="Calibri" w:cs="Calibri"/>
+        </w:rPr>
+        <w:t>checkCredentials(username, password)</w:t>
+      </w:r>
+    </w:p>
+    <w:p>
+      <w:pPr>
+        <w:pStyle w:val="Paragrafoelenco"/>
+        <w:numPr>
+          <w:ilvl w:val="1"/>
+          <w:numId w:val="1"/>
+        </w:numPr>
+        <w:rPr>
+          <w:rFonts w:ascii="Calibri" w:eastAsia="Calibri" w:hAnsi="Calibri" w:cs="Calibri"/>
+        </w:rPr>
+      </w:pPr>
       <w:r>
         <w:rPr>
           <w:rFonts w:ascii="Calibri" w:eastAsia="Calibri" w:hAnsi="Calibri" w:cs="Calibri"/>
         </w:rPr>
         <w:t>ProductDAO</w:t>
       </w:r>
-      <w:proofErr w:type="spellEnd"/>
     </w:p>
     <w:p>
       <w:pPr>
@@ -315,19 +201,11 @@
           <w:rFonts w:ascii="Calibri" w:eastAsia="Calibri" w:hAnsi="Calibri" w:cs="Calibri"/>
         </w:rPr>
       </w:pPr>
-      <w:proofErr w:type="spellStart"/>
-      <w:r>
-        <w:rPr>
-          <w:rFonts w:ascii="Calibri" w:eastAsia="Calibri" w:hAnsi="Calibri" w:cs="Calibri"/>
-        </w:rPr>
-        <w:t>findProductByCode</w:t>
-      </w:r>
-      <w:proofErr w:type="spellEnd"/>
-      <w:r>
-        <w:rPr>
-          <w:rFonts w:ascii="Calibri" w:eastAsia="Calibri" w:hAnsi="Calibri" w:cs="Calibri"/>
-        </w:rPr>
-        <w:t>(code)</w:t>
+      <w:r>
+        <w:rPr>
+          <w:rFonts w:ascii="Calibri" w:eastAsia="Calibri" w:hAnsi="Calibri" w:cs="Calibri"/>
+        </w:rPr>
+        <w:t>findProductByCode(code)</w:t>
       </w:r>
     </w:p>
     <w:p>
@@ -341,54 +219,30 @@
           <w:rFonts w:ascii="Calibri" w:eastAsia="Calibri" w:hAnsi="Calibri" w:cs="Calibri"/>
         </w:rPr>
       </w:pPr>
-      <w:proofErr w:type="spellStart"/>
-      <w:r>
-        <w:rPr>
-          <w:rFonts w:ascii="Calibri" w:eastAsia="Calibri" w:hAnsi="Calibri" w:cs="Calibri"/>
-        </w:rPr>
-        <w:t>searchForProduct</w:t>
-      </w:r>
-      <w:proofErr w:type="spellEnd"/>
-      <w:r>
-        <w:rPr>
-          <w:rFonts w:ascii="Calibri" w:eastAsia="Calibri" w:hAnsi="Calibri" w:cs="Calibri"/>
-        </w:rPr>
-        <w:t>(</w:t>
-      </w:r>
-      <w:proofErr w:type="spellStart"/>
-      <w:r>
-        <w:rPr>
-          <w:rFonts w:ascii="Calibri" w:eastAsia="Calibri" w:hAnsi="Calibri" w:cs="Calibri"/>
-        </w:rPr>
-        <w:t>searchQuery</w:t>
-      </w:r>
-      <w:proofErr w:type="spellEnd"/>
-      <w:r>
-        <w:rPr>
-          <w:rFonts w:ascii="Calibri" w:eastAsia="Calibri" w:hAnsi="Calibri" w:cs="Calibri"/>
-        </w:rPr>
-        <w:t>)</w:t>
-      </w:r>
-    </w:p>
-    <w:p>
-      <w:pPr>
-        <w:pStyle w:val="Paragrafoelenco"/>
-        <w:numPr>
-          <w:ilvl w:val="1"/>
-          <w:numId w:val="1"/>
-        </w:numPr>
-        <w:rPr>
-          <w:rFonts w:ascii="Calibri" w:eastAsia="Calibri" w:hAnsi="Calibri" w:cs="Calibri"/>
-        </w:rPr>
-      </w:pPr>
-      <w:proofErr w:type="spellStart"/>
+      <w:r>
+        <w:rPr>
+          <w:rFonts w:ascii="Calibri" w:eastAsia="Calibri" w:hAnsi="Calibri" w:cs="Calibri"/>
+        </w:rPr>
+        <w:t>searchForProduct(searchQuery)</w:t>
+      </w:r>
+    </w:p>
+    <w:p>
+      <w:pPr>
+        <w:pStyle w:val="Paragrafoelenco"/>
+        <w:numPr>
+          <w:ilvl w:val="1"/>
+          <w:numId w:val="1"/>
+        </w:numPr>
+        <w:rPr>
+          <w:rFonts w:ascii="Calibri" w:eastAsia="Calibri" w:hAnsi="Calibri" w:cs="Calibri"/>
+        </w:rPr>
+      </w:pPr>
       <w:r>
         <w:rPr>
           <w:rFonts w:ascii="Calibri" w:eastAsia="Calibri" w:hAnsi="Calibri" w:cs="Calibri"/>
         </w:rPr>
         <w:t>SupplierDAO</w:t>
       </w:r>
-      <w:proofErr w:type="spellEnd"/>
     </w:p>
     <w:p>
       <w:pPr>
@@ -401,40 +255,30 @@
           <w:rFonts w:ascii="Calibri" w:eastAsia="Calibri" w:hAnsi="Calibri" w:cs="Calibri"/>
         </w:rPr>
       </w:pPr>
-      <w:proofErr w:type="spellStart"/>
-      <w:r>
-        <w:rPr>
-          <w:rFonts w:ascii="Calibri" w:eastAsia="Calibri" w:hAnsi="Calibri" w:cs="Calibri"/>
-        </w:rPr>
-        <w:t>findSupplierByCode</w:t>
-      </w:r>
-      <w:proofErr w:type="spellEnd"/>
-      <w:r>
-        <w:rPr>
-          <w:rFonts w:ascii="Calibri" w:eastAsia="Calibri" w:hAnsi="Calibri" w:cs="Calibri"/>
-        </w:rPr>
-        <w:t>(code)</w:t>
-      </w:r>
-    </w:p>
-    <w:p>
-      <w:pPr>
-        <w:pStyle w:val="Paragrafoelenco"/>
-        <w:numPr>
-          <w:ilvl w:val="1"/>
-          <w:numId w:val="1"/>
-        </w:numPr>
-        <w:rPr>
-          <w:rFonts w:ascii="Calibri" w:eastAsia="Calibri" w:hAnsi="Calibri" w:cs="Calibri"/>
-        </w:rPr>
-      </w:pPr>
-      <w:proofErr w:type="spellStart"/>
+      <w:r>
+        <w:rPr>
+          <w:rFonts w:ascii="Calibri" w:eastAsia="Calibri" w:hAnsi="Calibri" w:cs="Calibri"/>
+        </w:rPr>
+        <w:t>findSupplierByCode(code)</w:t>
+      </w:r>
+    </w:p>
+    <w:p>
+      <w:pPr>
+        <w:pStyle w:val="Paragrafoelenco"/>
+        <w:numPr>
+          <w:ilvl w:val="1"/>
+          <w:numId w:val="1"/>
+        </w:numPr>
+        <w:rPr>
+          <w:rFonts w:ascii="Calibri" w:eastAsia="Calibri" w:hAnsi="Calibri" w:cs="Calibri"/>
+        </w:rPr>
+      </w:pPr>
       <w:r>
         <w:rPr>
           <w:rFonts w:ascii="Calibri" w:eastAsia="Calibri" w:hAnsi="Calibri" w:cs="Calibri"/>
         </w:rPr>
         <w:t>PriceRangeDAO</w:t>
       </w:r>
-      <w:proofErr w:type="spellEnd"/>
     </w:p>
     <w:p>
       <w:pPr>
@@ -447,54 +291,30 @@
           <w:rFonts w:ascii="Calibri" w:eastAsia="Calibri" w:hAnsi="Calibri" w:cs="Calibri"/>
         </w:rPr>
       </w:pPr>
-      <w:proofErr w:type="spellStart"/>
-      <w:r>
-        <w:rPr>
-          <w:rFonts w:ascii="Calibri" w:eastAsia="Calibri" w:hAnsi="Calibri" w:cs="Calibri"/>
-        </w:rPr>
-        <w:t>findPriceRangesForSupplier</w:t>
-      </w:r>
-      <w:proofErr w:type="spellEnd"/>
-      <w:r>
-        <w:rPr>
-          <w:rFonts w:ascii="Calibri" w:eastAsia="Calibri" w:hAnsi="Calibri" w:cs="Calibri"/>
-        </w:rPr>
-        <w:t>(</w:t>
-      </w:r>
-      <w:proofErr w:type="spellStart"/>
-      <w:r>
-        <w:rPr>
-          <w:rFonts w:ascii="Calibri" w:eastAsia="Calibri" w:hAnsi="Calibri" w:cs="Calibri"/>
-        </w:rPr>
-        <w:t>supplierCode</w:t>
-      </w:r>
-      <w:proofErr w:type="spellEnd"/>
-      <w:r>
-        <w:rPr>
-          <w:rFonts w:ascii="Calibri" w:eastAsia="Calibri" w:hAnsi="Calibri" w:cs="Calibri"/>
-        </w:rPr>
-        <w:t>)</w:t>
-      </w:r>
-    </w:p>
-    <w:p>
-      <w:pPr>
-        <w:pStyle w:val="Paragrafoelenco"/>
-        <w:numPr>
-          <w:ilvl w:val="1"/>
-          <w:numId w:val="1"/>
-        </w:numPr>
-        <w:rPr>
-          <w:rFonts w:ascii="Calibri" w:eastAsia="Calibri" w:hAnsi="Calibri" w:cs="Calibri"/>
-        </w:rPr>
-      </w:pPr>
-      <w:proofErr w:type="spellStart"/>
+      <w:r>
+        <w:rPr>
+          <w:rFonts w:ascii="Calibri" w:eastAsia="Calibri" w:hAnsi="Calibri" w:cs="Calibri"/>
+        </w:rPr>
+        <w:t>findPriceRangesForSupplier(supplierCode)</w:t>
+      </w:r>
+    </w:p>
+    <w:p>
+      <w:pPr>
+        <w:pStyle w:val="Paragrafoelenco"/>
+        <w:numPr>
+          <w:ilvl w:val="1"/>
+          <w:numId w:val="1"/>
+        </w:numPr>
+        <w:rPr>
+          <w:rFonts w:ascii="Calibri" w:eastAsia="Calibri" w:hAnsi="Calibri" w:cs="Calibri"/>
+        </w:rPr>
+      </w:pPr>
       <w:r>
         <w:rPr>
           <w:rFonts w:ascii="Calibri" w:eastAsia="Calibri" w:hAnsi="Calibri" w:cs="Calibri"/>
         </w:rPr>
         <w:t>OrderDAO</w:t>
       </w:r>
-      <w:proofErr w:type="spellEnd"/>
     </w:p>
     <w:p>
       <w:pPr>
@@ -507,47 +327,11 @@
           <w:rFonts w:ascii="Calibri" w:eastAsia="Calibri" w:hAnsi="Calibri" w:cs="Calibri"/>
         </w:rPr>
       </w:pPr>
-      <w:proofErr w:type="spellStart"/>
-      <w:r>
-        <w:rPr>
-          <w:rFonts w:ascii="Calibri" w:eastAsia="Calibri" w:hAnsi="Calibri" w:cs="Calibri"/>
-        </w:rPr>
-        <w:t>createOrder</w:t>
-      </w:r>
-      <w:proofErr w:type="spellEnd"/>
-      <w:r>
-        <w:rPr>
-          <w:rFonts w:ascii="Calibri" w:eastAsia="Calibri" w:hAnsi="Calibri" w:cs="Calibri"/>
-        </w:rPr>
-        <w:t>(</w:t>
-      </w:r>
-      <w:proofErr w:type="spellStart"/>
-      <w:r>
-        <w:rPr>
-          <w:rFonts w:ascii="Calibri" w:eastAsia="Calibri" w:hAnsi="Calibri" w:cs="Calibri"/>
-        </w:rPr>
-        <w:t>order</w:t>
-      </w:r>
-      <w:proofErr w:type="spellEnd"/>
-      <w:r>
-        <w:rPr>
-          <w:rFonts w:ascii="Calibri" w:eastAsia="Calibri" w:hAnsi="Calibri" w:cs="Calibri"/>
-        </w:rPr>
-        <w:t xml:space="preserve">, </w:t>
-      </w:r>
-      <w:proofErr w:type="spellStart"/>
-      <w:r>
-        <w:rPr>
-          <w:rFonts w:ascii="Calibri" w:eastAsia="Calibri" w:hAnsi="Calibri" w:cs="Calibri"/>
-        </w:rPr>
-        <w:t>userId</w:t>
-      </w:r>
-      <w:proofErr w:type="spellEnd"/>
-      <w:r>
-        <w:rPr>
-          <w:rFonts w:ascii="Calibri" w:eastAsia="Calibri" w:hAnsi="Calibri" w:cs="Calibri"/>
-        </w:rPr>
-        <w:t>)</w:t>
+      <w:r>
+        <w:rPr>
+          <w:rFonts w:ascii="Calibri" w:eastAsia="Calibri" w:hAnsi="Calibri" w:cs="Calibri"/>
+        </w:rPr>
+        <w:t>createOrder(order, userId)</w:t>
       </w:r>
     </w:p>
     <w:p>
@@ -561,54 +345,30 @@
           <w:rFonts w:ascii="Calibri" w:eastAsia="Calibri" w:hAnsi="Calibri" w:cs="Calibri"/>
         </w:rPr>
       </w:pPr>
-      <w:proofErr w:type="spellStart"/>
-      <w:r>
-        <w:rPr>
-          <w:rFonts w:ascii="Calibri" w:eastAsia="Calibri" w:hAnsi="Calibri" w:cs="Calibri"/>
-        </w:rPr>
-        <w:t>findUserOrders</w:t>
-      </w:r>
-      <w:proofErr w:type="spellEnd"/>
-      <w:r>
-        <w:rPr>
-          <w:rFonts w:ascii="Calibri" w:eastAsia="Calibri" w:hAnsi="Calibri" w:cs="Calibri"/>
-        </w:rPr>
-        <w:t>(</w:t>
-      </w:r>
-      <w:proofErr w:type="spellStart"/>
-      <w:r>
-        <w:rPr>
-          <w:rFonts w:ascii="Calibri" w:eastAsia="Calibri" w:hAnsi="Calibri" w:cs="Calibri"/>
-        </w:rPr>
-        <w:t>userId</w:t>
-      </w:r>
-      <w:proofErr w:type="spellEnd"/>
-      <w:r>
-        <w:rPr>
-          <w:rFonts w:ascii="Calibri" w:eastAsia="Calibri" w:hAnsi="Calibri" w:cs="Calibri"/>
-        </w:rPr>
-        <w:t>)</w:t>
-      </w:r>
-    </w:p>
-    <w:p>
-      <w:pPr>
-        <w:pStyle w:val="Paragrafoelenco"/>
-        <w:numPr>
-          <w:ilvl w:val="1"/>
-          <w:numId w:val="1"/>
-        </w:numPr>
-        <w:rPr>
-          <w:rFonts w:ascii="Calibri" w:eastAsia="Calibri" w:hAnsi="Calibri" w:cs="Calibri"/>
-        </w:rPr>
-      </w:pPr>
-      <w:proofErr w:type="spellStart"/>
+      <w:r>
+        <w:rPr>
+          <w:rFonts w:ascii="Calibri" w:eastAsia="Calibri" w:hAnsi="Calibri" w:cs="Calibri"/>
+        </w:rPr>
+        <w:t>findUserOrders(userId)</w:t>
+      </w:r>
+    </w:p>
+    <w:p>
+      <w:pPr>
+        <w:pStyle w:val="Paragrafoelenco"/>
+        <w:numPr>
+          <w:ilvl w:val="1"/>
+          <w:numId w:val="1"/>
+        </w:numPr>
+        <w:rPr>
+          <w:rFonts w:ascii="Calibri" w:eastAsia="Calibri" w:hAnsi="Calibri" w:cs="Calibri"/>
+        </w:rPr>
+      </w:pPr>
       <w:r>
         <w:rPr>
           <w:rFonts w:ascii="Calibri" w:eastAsia="Calibri" w:hAnsi="Calibri" w:cs="Calibri"/>
         </w:rPr>
         <w:t>RecentlyViewedDAO</w:t>
       </w:r>
-      <w:proofErr w:type="spellEnd"/>
     </w:p>
     <w:p>
       <w:pPr>
@@ -621,33 +381,11 @@
           <w:rFonts w:ascii="Calibri" w:eastAsia="Calibri" w:hAnsi="Calibri" w:cs="Calibri"/>
         </w:rPr>
       </w:pPr>
-      <w:proofErr w:type="spellStart"/>
-      <w:r>
-        <w:rPr>
-          <w:rFonts w:ascii="Calibri" w:eastAsia="Calibri" w:hAnsi="Calibri" w:cs="Calibri"/>
-        </w:rPr>
-        <w:t>findLastFiveViewedBy</w:t>
-      </w:r>
-      <w:proofErr w:type="spellEnd"/>
-      <w:r>
-        <w:rPr>
-          <w:rFonts w:ascii="Calibri" w:eastAsia="Calibri" w:hAnsi="Calibri" w:cs="Calibri"/>
-        </w:rPr>
-        <w:t>(</w:t>
-      </w:r>
-      <w:proofErr w:type="spellStart"/>
-      <w:r>
-        <w:rPr>
-          <w:rFonts w:ascii="Calibri" w:eastAsia="Calibri" w:hAnsi="Calibri" w:cs="Calibri"/>
-        </w:rPr>
-        <w:t>userId</w:t>
-      </w:r>
-      <w:proofErr w:type="spellEnd"/>
-      <w:r>
-        <w:rPr>
-          <w:rFonts w:ascii="Calibri" w:eastAsia="Calibri" w:hAnsi="Calibri" w:cs="Calibri"/>
-        </w:rPr>
-        <w:t>)</w:t>
+      <w:r>
+        <w:rPr>
+          <w:rFonts w:ascii="Calibri" w:eastAsia="Calibri" w:hAnsi="Calibri" w:cs="Calibri"/>
+        </w:rPr>
+        <w:t>findLastFiveViewedBy(userId)</w:t>
       </w:r>
     </w:p>
     <w:p>
@@ -661,68 +399,30 @@
           <w:rFonts w:ascii="Calibri" w:eastAsia="Calibri" w:hAnsi="Calibri" w:cs="Calibri"/>
         </w:rPr>
       </w:pPr>
-      <w:proofErr w:type="spellStart"/>
-      <w:r>
-        <w:rPr>
-          <w:rFonts w:ascii="Calibri" w:eastAsia="Calibri" w:hAnsi="Calibri" w:cs="Calibri"/>
-        </w:rPr>
-        <w:t>addViewToProductFrom</w:t>
-      </w:r>
-      <w:proofErr w:type="spellEnd"/>
-      <w:r>
-        <w:rPr>
-          <w:rFonts w:ascii="Calibri" w:eastAsia="Calibri" w:hAnsi="Calibri" w:cs="Calibri"/>
-        </w:rPr>
-        <w:t>(</w:t>
-      </w:r>
-      <w:proofErr w:type="spellStart"/>
-      <w:r>
-        <w:rPr>
-          <w:rFonts w:ascii="Calibri" w:eastAsia="Calibri" w:hAnsi="Calibri" w:cs="Calibri"/>
-        </w:rPr>
-        <w:t>userId</w:t>
-      </w:r>
-      <w:proofErr w:type="spellEnd"/>
-      <w:r>
-        <w:rPr>
-          <w:rFonts w:ascii="Calibri" w:eastAsia="Calibri" w:hAnsi="Calibri" w:cs="Calibri"/>
-        </w:rPr>
-        <w:t xml:space="preserve">, </w:t>
-      </w:r>
-      <w:proofErr w:type="spellStart"/>
-      <w:r>
-        <w:rPr>
-          <w:rFonts w:ascii="Calibri" w:eastAsia="Calibri" w:hAnsi="Calibri" w:cs="Calibri"/>
-        </w:rPr>
-        <w:t>productCode</w:t>
-      </w:r>
-      <w:proofErr w:type="spellEnd"/>
-      <w:r>
-        <w:rPr>
-          <w:rFonts w:ascii="Calibri" w:eastAsia="Calibri" w:hAnsi="Calibri" w:cs="Calibri"/>
-        </w:rPr>
-        <w:t>)</w:t>
-      </w:r>
-    </w:p>
-    <w:p>
-      <w:pPr>
-        <w:pStyle w:val="Paragrafoelenco"/>
-        <w:numPr>
-          <w:ilvl w:val="1"/>
-          <w:numId w:val="1"/>
-        </w:numPr>
-        <w:rPr>
-          <w:rFonts w:ascii="Calibri" w:eastAsia="Calibri" w:hAnsi="Calibri" w:cs="Calibri"/>
-        </w:rPr>
-      </w:pPr>
-      <w:proofErr w:type="spellStart"/>
+      <w:r>
+        <w:rPr>
+          <w:rFonts w:ascii="Calibri" w:eastAsia="Calibri" w:hAnsi="Calibri" w:cs="Calibri"/>
+        </w:rPr>
+        <w:t>addViewToProductFrom(userId, productCode)</w:t>
+      </w:r>
+    </w:p>
+    <w:p>
+      <w:pPr>
+        <w:pStyle w:val="Paragrafoelenco"/>
+        <w:numPr>
+          <w:ilvl w:val="1"/>
+          <w:numId w:val="1"/>
+        </w:numPr>
+        <w:rPr>
+          <w:rFonts w:ascii="Calibri" w:eastAsia="Calibri" w:hAnsi="Calibri" w:cs="Calibri"/>
+        </w:rPr>
+      </w:pPr>
       <w:r>
         <w:rPr>
           <w:rFonts w:ascii="Calibri" w:eastAsia="Calibri" w:hAnsi="Calibri" w:cs="Calibri"/>
         </w:rPr>
         <w:t>OrderContainsDAO</w:t>
       </w:r>
-      <w:proofErr w:type="spellEnd"/>
     </w:p>
     <w:p>
       <w:pPr>
@@ -735,54 +435,30 @@
           <w:rFonts w:ascii="Calibri" w:eastAsia="Calibri" w:hAnsi="Calibri" w:cs="Calibri"/>
         </w:rPr>
       </w:pPr>
-      <w:proofErr w:type="spellStart"/>
-      <w:r>
-        <w:rPr>
-          <w:rFonts w:ascii="Calibri" w:eastAsia="Calibri" w:hAnsi="Calibri" w:cs="Calibri"/>
-        </w:rPr>
-        <w:t>findAllProductsInOrder</w:t>
-      </w:r>
-      <w:proofErr w:type="spellEnd"/>
-      <w:r>
-        <w:rPr>
-          <w:rFonts w:ascii="Calibri" w:eastAsia="Calibri" w:hAnsi="Calibri" w:cs="Calibri"/>
-        </w:rPr>
-        <w:t>(</w:t>
-      </w:r>
-      <w:proofErr w:type="spellStart"/>
-      <w:r>
-        <w:rPr>
-          <w:rFonts w:ascii="Calibri" w:eastAsia="Calibri" w:hAnsi="Calibri" w:cs="Calibri"/>
-        </w:rPr>
-        <w:t>orderCode</w:t>
-      </w:r>
-      <w:proofErr w:type="spellEnd"/>
-      <w:r>
-        <w:rPr>
-          <w:rFonts w:ascii="Calibri" w:eastAsia="Calibri" w:hAnsi="Calibri" w:cs="Calibri"/>
-        </w:rPr>
-        <w:t>)</w:t>
-      </w:r>
-    </w:p>
-    <w:p>
-      <w:pPr>
-        <w:pStyle w:val="Paragrafoelenco"/>
-        <w:numPr>
-          <w:ilvl w:val="1"/>
-          <w:numId w:val="1"/>
-        </w:numPr>
-        <w:rPr>
-          <w:rFonts w:ascii="Calibri" w:eastAsia="Calibri" w:hAnsi="Calibri" w:cs="Calibri"/>
-        </w:rPr>
-      </w:pPr>
-      <w:proofErr w:type="spellStart"/>
+      <w:r>
+        <w:rPr>
+          <w:rFonts w:ascii="Calibri" w:eastAsia="Calibri" w:hAnsi="Calibri" w:cs="Calibri"/>
+        </w:rPr>
+        <w:t>findAllProductsInOrder(orderCode)</w:t>
+      </w:r>
+    </w:p>
+    <w:p>
+      <w:pPr>
+        <w:pStyle w:val="Paragrafoelenco"/>
+        <w:numPr>
+          <w:ilvl w:val="1"/>
+          <w:numId w:val="1"/>
+        </w:numPr>
+        <w:rPr>
+          <w:rFonts w:ascii="Calibri" w:eastAsia="Calibri" w:hAnsi="Calibri" w:cs="Calibri"/>
+        </w:rPr>
+      </w:pPr>
       <w:r>
         <w:rPr>
           <w:rFonts w:ascii="Calibri" w:eastAsia="Calibri" w:hAnsi="Calibri" w:cs="Calibri"/>
         </w:rPr>
         <w:t>SellsDAO</w:t>
       </w:r>
-      <w:proofErr w:type="spellEnd"/>
     </w:p>
     <w:p>
       <w:pPr>
@@ -795,33 +471,11 @@
           <w:rFonts w:ascii="Calibri" w:eastAsia="Calibri" w:hAnsi="Calibri" w:cs="Calibri"/>
         </w:rPr>
       </w:pPr>
-      <w:proofErr w:type="spellStart"/>
-      <w:r>
-        <w:rPr>
-          <w:rFonts w:ascii="Calibri" w:eastAsia="Calibri" w:hAnsi="Calibri" w:cs="Calibri"/>
-        </w:rPr>
-        <w:t>findMinPrice</w:t>
-      </w:r>
-      <w:proofErr w:type="spellEnd"/>
-      <w:r>
-        <w:rPr>
-          <w:rFonts w:ascii="Calibri" w:eastAsia="Calibri" w:hAnsi="Calibri" w:cs="Calibri"/>
-        </w:rPr>
-        <w:t>(</w:t>
-      </w:r>
-      <w:proofErr w:type="spellStart"/>
-      <w:r>
-        <w:rPr>
-          <w:rFonts w:ascii="Calibri" w:eastAsia="Calibri" w:hAnsi="Calibri" w:cs="Calibri"/>
-        </w:rPr>
-        <w:t>productCode</w:t>
-      </w:r>
-      <w:proofErr w:type="spellEnd"/>
-      <w:r>
-        <w:rPr>
-          <w:rFonts w:ascii="Calibri" w:eastAsia="Calibri" w:hAnsi="Calibri" w:cs="Calibri"/>
-        </w:rPr>
-        <w:t>)</w:t>
+      <w:r>
+        <w:rPr>
+          <w:rFonts w:ascii="Calibri" w:eastAsia="Calibri" w:hAnsi="Calibri" w:cs="Calibri"/>
+        </w:rPr>
+        <w:t>findMinPrice(productCode)</w:t>
       </w:r>
     </w:p>
     <w:p>
@@ -835,33 +489,11 @@
           <w:rFonts w:ascii="Calibri" w:eastAsia="Calibri" w:hAnsi="Calibri" w:cs="Calibri"/>
         </w:rPr>
       </w:pPr>
-      <w:proofErr w:type="spellStart"/>
-      <w:r>
-        <w:rPr>
-          <w:rFonts w:ascii="Calibri" w:eastAsia="Calibri" w:hAnsi="Calibri" w:cs="Calibri"/>
-        </w:rPr>
-        <w:t>findAllSuppliers</w:t>
-      </w:r>
-      <w:proofErr w:type="spellEnd"/>
-      <w:r>
-        <w:rPr>
-          <w:rFonts w:ascii="Calibri" w:eastAsia="Calibri" w:hAnsi="Calibri" w:cs="Calibri"/>
-        </w:rPr>
-        <w:t>(</w:t>
-      </w:r>
-      <w:proofErr w:type="spellStart"/>
-      <w:r>
-        <w:rPr>
-          <w:rFonts w:ascii="Calibri" w:eastAsia="Calibri" w:hAnsi="Calibri" w:cs="Calibri"/>
-        </w:rPr>
-        <w:t>productCode</w:t>
-      </w:r>
-      <w:proofErr w:type="spellEnd"/>
-      <w:r>
-        <w:rPr>
-          <w:rFonts w:ascii="Calibri" w:eastAsia="Calibri" w:hAnsi="Calibri" w:cs="Calibri"/>
-        </w:rPr>
-        <w:t>)</w:t>
+      <w:r>
+        <w:rPr>
+          <w:rFonts w:ascii="Calibri" w:eastAsia="Calibri" w:hAnsi="Calibri" w:cs="Calibri"/>
+        </w:rPr>
+        <w:t>findAllSuppliers(productCode)</w:t>
       </w:r>
     </w:p>
     <w:p>
@@ -875,47 +507,11 @@
           <w:rFonts w:ascii="Calibri" w:eastAsia="Calibri" w:hAnsi="Calibri" w:cs="Calibri"/>
         </w:rPr>
       </w:pPr>
-      <w:proofErr w:type="spellStart"/>
-      <w:r>
-        <w:rPr>
-          <w:rFonts w:ascii="Calibri" w:eastAsia="Calibri" w:hAnsi="Calibri" w:cs="Calibri"/>
-        </w:rPr>
-        <w:t>findProductQuantityFor</w:t>
-      </w:r>
-      <w:proofErr w:type="spellEnd"/>
-      <w:r>
-        <w:rPr>
-          <w:rFonts w:ascii="Calibri" w:eastAsia="Calibri" w:hAnsi="Calibri" w:cs="Calibri"/>
-        </w:rPr>
-        <w:t>(</w:t>
-      </w:r>
-      <w:proofErr w:type="spellStart"/>
-      <w:r>
-        <w:rPr>
-          <w:rFonts w:ascii="Calibri" w:eastAsia="Calibri" w:hAnsi="Calibri" w:cs="Calibri"/>
-        </w:rPr>
-        <w:t>cart</w:t>
-      </w:r>
-      <w:proofErr w:type="spellEnd"/>
-      <w:r>
-        <w:rPr>
-          <w:rFonts w:ascii="Calibri" w:eastAsia="Calibri" w:hAnsi="Calibri" w:cs="Calibri"/>
-        </w:rPr>
-        <w:t xml:space="preserve">, </w:t>
-      </w:r>
-      <w:proofErr w:type="spellStart"/>
-      <w:r>
-        <w:rPr>
-          <w:rFonts w:ascii="Calibri" w:eastAsia="Calibri" w:hAnsi="Calibri" w:cs="Calibri"/>
-        </w:rPr>
-        <w:t>supplierCode</w:t>
-      </w:r>
-      <w:proofErr w:type="spellEnd"/>
-      <w:r>
-        <w:rPr>
-          <w:rFonts w:ascii="Calibri" w:eastAsia="Calibri" w:hAnsi="Calibri" w:cs="Calibri"/>
-        </w:rPr>
-        <w:t>)</w:t>
+      <w:r>
+        <w:rPr>
+          <w:rFonts w:ascii="Calibri" w:eastAsia="Calibri" w:hAnsi="Calibri" w:cs="Calibri"/>
+        </w:rPr>
+        <w:t>findProductQuantityFor(cart, supplierCode)</w:t>
       </w:r>
     </w:p>
     <w:p>
@@ -929,47 +525,11 @@
           <w:rFonts w:ascii="Calibri" w:eastAsia="Calibri" w:hAnsi="Calibri" w:cs="Calibri"/>
         </w:rPr>
       </w:pPr>
-      <w:proofErr w:type="spellStart"/>
-      <w:r>
-        <w:rPr>
-          <w:rFonts w:ascii="Calibri" w:eastAsia="Calibri" w:hAnsi="Calibri" w:cs="Calibri"/>
-        </w:rPr>
-        <w:t>findProductTotalFor</w:t>
-      </w:r>
-      <w:proofErr w:type="spellEnd"/>
-      <w:r>
-        <w:rPr>
-          <w:rFonts w:ascii="Calibri" w:eastAsia="Calibri" w:hAnsi="Calibri" w:cs="Calibri"/>
-        </w:rPr>
-        <w:t>(</w:t>
-      </w:r>
-      <w:proofErr w:type="spellStart"/>
-      <w:r>
-        <w:rPr>
-          <w:rFonts w:ascii="Calibri" w:eastAsia="Calibri" w:hAnsi="Calibri" w:cs="Calibri"/>
-        </w:rPr>
-        <w:t>cart</w:t>
-      </w:r>
-      <w:proofErr w:type="spellEnd"/>
-      <w:r>
-        <w:rPr>
-          <w:rFonts w:ascii="Calibri" w:eastAsia="Calibri" w:hAnsi="Calibri" w:cs="Calibri"/>
-        </w:rPr>
-        <w:t xml:space="preserve">, </w:t>
-      </w:r>
-      <w:proofErr w:type="spellStart"/>
-      <w:r>
-        <w:rPr>
-          <w:rFonts w:ascii="Calibri" w:eastAsia="Calibri" w:hAnsi="Calibri" w:cs="Calibri"/>
-        </w:rPr>
-        <w:t>supplierCode</w:t>
-      </w:r>
-      <w:proofErr w:type="spellEnd"/>
-      <w:r>
-        <w:rPr>
-          <w:rFonts w:ascii="Calibri" w:eastAsia="Calibri" w:hAnsi="Calibri" w:cs="Calibri"/>
-        </w:rPr>
-        <w:t>)</w:t>
+      <w:r>
+        <w:rPr>
+          <w:rFonts w:ascii="Calibri" w:eastAsia="Calibri" w:hAnsi="Calibri" w:cs="Calibri"/>
+        </w:rPr>
+        <w:t>findProductTotalFor(cart, supplierCode)</w:t>
       </w:r>
     </w:p>
     <w:p>
@@ -987,162 +547,134 @@
         <w:rPr>
           <w:rFonts w:ascii="Calibri" w:eastAsia="Calibri" w:hAnsi="Calibri" w:cs="Calibri"/>
         </w:rPr>
-        <w:t>Controllers (</w:t>
-      </w:r>
-      <w:proofErr w:type="spellStart"/>
-      <w:r>
-        <w:rPr>
-          <w:rFonts w:ascii="Calibri" w:eastAsia="Calibri" w:hAnsi="Calibri" w:cs="Calibri"/>
-        </w:rPr>
-        <w:t>Servlets</w:t>
-      </w:r>
-      <w:proofErr w:type="spellEnd"/>
-      <w:r>
-        <w:rPr>
-          <w:rFonts w:ascii="Calibri" w:eastAsia="Calibri" w:hAnsi="Calibri" w:cs="Calibri"/>
-        </w:rPr>
-        <w:t>)</w:t>
-      </w:r>
-    </w:p>
-    <w:p>
-      <w:pPr>
-        <w:pStyle w:val="Paragrafoelenco"/>
-        <w:numPr>
-          <w:ilvl w:val="1"/>
-          <w:numId w:val="1"/>
-        </w:numPr>
-        <w:rPr>
-          <w:rFonts w:ascii="Calibri" w:eastAsia="Calibri" w:hAnsi="Calibri" w:cs="Calibri"/>
-        </w:rPr>
-      </w:pPr>
-      <w:proofErr w:type="spellStart"/>
+        <w:t>Controllers (Servlets)</w:t>
+      </w:r>
+    </w:p>
+    <w:p>
+      <w:pPr>
+        <w:pStyle w:val="Paragrafoelenco"/>
+        <w:numPr>
+          <w:ilvl w:val="1"/>
+          <w:numId w:val="1"/>
+        </w:numPr>
+        <w:rPr>
+          <w:rFonts w:ascii="Calibri" w:eastAsia="Calibri" w:hAnsi="Calibri" w:cs="Calibri"/>
+        </w:rPr>
+      </w:pPr>
       <w:r>
         <w:rPr>
           <w:rFonts w:ascii="Calibri" w:eastAsia="Calibri" w:hAnsi="Calibri" w:cs="Calibri"/>
         </w:rPr>
         <w:t>CheckLogin</w:t>
       </w:r>
-      <w:proofErr w:type="spellEnd"/>
-    </w:p>
-    <w:p>
-      <w:pPr>
-        <w:pStyle w:val="Paragrafoelenco"/>
-        <w:numPr>
-          <w:ilvl w:val="1"/>
-          <w:numId w:val="1"/>
-        </w:numPr>
-        <w:rPr>
-          <w:rFonts w:ascii="Calibri" w:eastAsia="Calibri" w:hAnsi="Calibri" w:cs="Calibri"/>
-        </w:rPr>
-      </w:pPr>
-      <w:proofErr w:type="spellStart"/>
+    </w:p>
+    <w:p>
+      <w:pPr>
+        <w:pStyle w:val="Paragrafoelenco"/>
+        <w:numPr>
+          <w:ilvl w:val="1"/>
+          <w:numId w:val="1"/>
+        </w:numPr>
+        <w:rPr>
+          <w:rFonts w:ascii="Calibri" w:eastAsia="Calibri" w:hAnsi="Calibri" w:cs="Calibri"/>
+        </w:rPr>
+      </w:pPr>
       <w:r>
         <w:rPr>
           <w:rFonts w:ascii="Calibri" w:eastAsia="Calibri" w:hAnsi="Calibri" w:cs="Calibri"/>
         </w:rPr>
         <w:t>GoToHome</w:t>
       </w:r>
-      <w:proofErr w:type="spellEnd"/>
-    </w:p>
-    <w:p>
-      <w:pPr>
-        <w:pStyle w:val="Paragrafoelenco"/>
-        <w:numPr>
-          <w:ilvl w:val="1"/>
-          <w:numId w:val="1"/>
-        </w:numPr>
-        <w:rPr>
-          <w:rFonts w:ascii="Calibri" w:eastAsia="Calibri" w:hAnsi="Calibri" w:cs="Calibri"/>
-        </w:rPr>
-      </w:pPr>
-      <w:proofErr w:type="spellStart"/>
+    </w:p>
+    <w:p>
+      <w:pPr>
+        <w:pStyle w:val="Paragrafoelenco"/>
+        <w:numPr>
+          <w:ilvl w:val="1"/>
+          <w:numId w:val="1"/>
+        </w:numPr>
+        <w:rPr>
+          <w:rFonts w:ascii="Calibri" w:eastAsia="Calibri" w:hAnsi="Calibri" w:cs="Calibri"/>
+        </w:rPr>
+      </w:pPr>
       <w:r>
         <w:rPr>
           <w:rFonts w:ascii="Calibri" w:eastAsia="Calibri" w:hAnsi="Calibri" w:cs="Calibri"/>
         </w:rPr>
         <w:t>GoToOrders</w:t>
       </w:r>
-      <w:proofErr w:type="spellEnd"/>
-    </w:p>
-    <w:p>
-      <w:pPr>
-        <w:pStyle w:val="Paragrafoelenco"/>
-        <w:numPr>
-          <w:ilvl w:val="1"/>
-          <w:numId w:val="1"/>
-        </w:numPr>
-        <w:rPr>
-          <w:rFonts w:ascii="Calibri" w:eastAsia="Calibri" w:hAnsi="Calibri" w:cs="Calibri"/>
-        </w:rPr>
-      </w:pPr>
-      <w:proofErr w:type="spellStart"/>
+    </w:p>
+    <w:p>
+      <w:pPr>
+        <w:pStyle w:val="Paragrafoelenco"/>
+        <w:numPr>
+          <w:ilvl w:val="1"/>
+          <w:numId w:val="1"/>
+        </w:numPr>
+        <w:rPr>
+          <w:rFonts w:ascii="Calibri" w:eastAsia="Calibri" w:hAnsi="Calibri" w:cs="Calibri"/>
+        </w:rPr>
+      </w:pPr>
       <w:r>
         <w:rPr>
           <w:rFonts w:ascii="Calibri" w:eastAsia="Calibri" w:hAnsi="Calibri" w:cs="Calibri"/>
         </w:rPr>
         <w:t>GoToShoppingCart</w:t>
       </w:r>
-      <w:proofErr w:type="spellEnd"/>
-    </w:p>
-    <w:p>
-      <w:pPr>
-        <w:pStyle w:val="Paragrafoelenco"/>
-        <w:numPr>
-          <w:ilvl w:val="1"/>
-          <w:numId w:val="1"/>
-        </w:numPr>
-        <w:rPr>
-          <w:rFonts w:ascii="Calibri" w:eastAsia="Calibri" w:hAnsi="Calibri" w:cs="Calibri"/>
-        </w:rPr>
-      </w:pPr>
-      <w:proofErr w:type="spellStart"/>
+    </w:p>
+    <w:p>
+      <w:pPr>
+        <w:pStyle w:val="Paragrafoelenco"/>
+        <w:numPr>
+          <w:ilvl w:val="1"/>
+          <w:numId w:val="1"/>
+        </w:numPr>
+        <w:rPr>
+          <w:rFonts w:ascii="Calibri" w:eastAsia="Calibri" w:hAnsi="Calibri" w:cs="Calibri"/>
+        </w:rPr>
+      </w:pPr>
       <w:r>
         <w:rPr>
           <w:rFonts w:ascii="Calibri" w:eastAsia="Calibri" w:hAnsi="Calibri" w:cs="Calibri"/>
         </w:rPr>
         <w:t>GoToSearchResults</w:t>
       </w:r>
-      <w:proofErr w:type="spellEnd"/>
-    </w:p>
-    <w:p>
-      <w:pPr>
-        <w:pStyle w:val="Paragrafoelenco"/>
-        <w:numPr>
-          <w:ilvl w:val="1"/>
-          <w:numId w:val="1"/>
-        </w:numPr>
-        <w:rPr>
-          <w:rFonts w:ascii="Calibri" w:eastAsia="Calibri" w:hAnsi="Calibri" w:cs="Calibri"/>
-        </w:rPr>
-      </w:pPr>
-      <w:proofErr w:type="spellStart"/>
+    </w:p>
+    <w:p>
+      <w:pPr>
+        <w:pStyle w:val="Paragrafoelenco"/>
+        <w:numPr>
+          <w:ilvl w:val="1"/>
+          <w:numId w:val="1"/>
+        </w:numPr>
+        <w:rPr>
+          <w:rFonts w:ascii="Calibri" w:eastAsia="Calibri" w:hAnsi="Calibri" w:cs="Calibri"/>
+        </w:rPr>
+      </w:pPr>
       <w:r>
         <w:rPr>
           <w:rFonts w:ascii="Calibri" w:eastAsia="Calibri" w:hAnsi="Calibri" w:cs="Calibri"/>
         </w:rPr>
         <w:t>UpdateCart</w:t>
       </w:r>
-      <w:proofErr w:type="spellEnd"/>
-    </w:p>
-    <w:p>
-      <w:pPr>
-        <w:pStyle w:val="Paragrafoelenco"/>
-        <w:numPr>
-          <w:ilvl w:val="1"/>
-          <w:numId w:val="1"/>
-        </w:numPr>
-        <w:rPr>
-          <w:rFonts w:ascii="Calibri" w:eastAsia="Calibri" w:hAnsi="Calibri" w:cs="Calibri"/>
-        </w:rPr>
-      </w:pPr>
-      <w:proofErr w:type="spellStart"/>
+    </w:p>
+    <w:p>
+      <w:pPr>
+        <w:pStyle w:val="Paragrafoelenco"/>
+        <w:numPr>
+          <w:ilvl w:val="1"/>
+          <w:numId w:val="1"/>
+        </w:numPr>
+        <w:rPr>
+          <w:rFonts w:ascii="Calibri" w:eastAsia="Calibri" w:hAnsi="Calibri" w:cs="Calibri"/>
+        </w:rPr>
+      </w:pPr>
       <w:r>
         <w:rPr>
           <w:rFonts w:ascii="Calibri" w:eastAsia="Calibri" w:hAnsi="Calibri" w:cs="Calibri"/>
         </w:rPr>
         <w:t>ProcessOrder</w:t>
       </w:r>
-      <w:proofErr w:type="spellEnd"/>
     </w:p>
     <w:p>
       <w:pPr>
@@ -1155,40 +687,30 @@
           <w:rFonts w:ascii="Calibri" w:eastAsia="Calibri" w:hAnsi="Calibri" w:cs="Calibri"/>
         </w:rPr>
       </w:pPr>
-      <w:proofErr w:type="spellStart"/>
-      <w:r>
-        <w:rPr>
-          <w:rFonts w:ascii="Calibri" w:eastAsia="Calibri" w:hAnsi="Calibri" w:cs="Calibri"/>
-        </w:rPr>
-        <w:t>Views</w:t>
-      </w:r>
-      <w:proofErr w:type="spellEnd"/>
-      <w:r>
-        <w:rPr>
-          <w:rFonts w:ascii="Calibri" w:eastAsia="Calibri" w:hAnsi="Calibri" w:cs="Calibri"/>
-        </w:rPr>
-        <w:t xml:space="preserve"> (Templates)</w:t>
-      </w:r>
-    </w:p>
-    <w:p>
-      <w:pPr>
-        <w:pStyle w:val="Paragrafoelenco"/>
-        <w:numPr>
-          <w:ilvl w:val="1"/>
-          <w:numId w:val="1"/>
-        </w:numPr>
-        <w:rPr>
-          <w:rFonts w:ascii="Calibri" w:eastAsia="Calibri" w:hAnsi="Calibri" w:cs="Calibri"/>
-        </w:rPr>
-      </w:pPr>
-      <w:proofErr w:type="spellStart"/>
+      <w:r>
+        <w:rPr>
+          <w:rFonts w:ascii="Calibri" w:eastAsia="Calibri" w:hAnsi="Calibri" w:cs="Calibri"/>
+        </w:rPr>
+        <w:t>Views (Templates)</w:t>
+      </w:r>
+    </w:p>
+    <w:p>
+      <w:pPr>
+        <w:pStyle w:val="Paragrafoelenco"/>
+        <w:numPr>
+          <w:ilvl w:val="1"/>
+          <w:numId w:val="1"/>
+        </w:numPr>
+        <w:rPr>
+          <w:rFonts w:ascii="Calibri" w:eastAsia="Calibri" w:hAnsi="Calibri" w:cs="Calibri"/>
+        </w:rPr>
+      </w:pPr>
       <w:r>
         <w:rPr>
           <w:rFonts w:ascii="Calibri" w:eastAsia="Calibri" w:hAnsi="Calibri" w:cs="Calibri"/>
         </w:rPr>
         <w:t>LoginPage</w:t>
       </w:r>
-      <w:proofErr w:type="spellEnd"/>
     </w:p>
     <w:p>
       <w:pPr>
@@ -1219,75 +741,66 @@
           <w:rFonts w:ascii="Calibri" w:eastAsia="Calibri" w:hAnsi="Calibri" w:cs="Calibri"/>
         </w:rPr>
       </w:pPr>
-      <w:proofErr w:type="spellStart"/>
       <w:r>
         <w:rPr>
           <w:rFonts w:ascii="Calibri" w:eastAsia="Calibri" w:hAnsi="Calibri" w:cs="Calibri"/>
         </w:rPr>
         <w:t>Navbar</w:t>
       </w:r>
-      <w:proofErr w:type="spellEnd"/>
-    </w:p>
-    <w:p>
-      <w:pPr>
-        <w:pStyle w:val="Paragrafoelenco"/>
-        <w:numPr>
-          <w:ilvl w:val="1"/>
-          <w:numId w:val="1"/>
-        </w:numPr>
-        <w:rPr>
-          <w:rFonts w:ascii="Calibri" w:eastAsia="Calibri" w:hAnsi="Calibri" w:cs="Calibri"/>
-        </w:rPr>
-      </w:pPr>
-      <w:proofErr w:type="spellStart"/>
+    </w:p>
+    <w:p>
+      <w:pPr>
+        <w:pStyle w:val="Paragrafoelenco"/>
+        <w:numPr>
+          <w:ilvl w:val="1"/>
+          <w:numId w:val="1"/>
+        </w:numPr>
+        <w:rPr>
+          <w:rFonts w:ascii="Calibri" w:eastAsia="Calibri" w:hAnsi="Calibri" w:cs="Calibri"/>
+        </w:rPr>
+      </w:pPr>
       <w:r>
         <w:rPr>
           <w:rFonts w:ascii="Calibri" w:eastAsia="Calibri" w:hAnsi="Calibri" w:cs="Calibri"/>
         </w:rPr>
         <w:t>Orders</w:t>
       </w:r>
-      <w:proofErr w:type="spellEnd"/>
-    </w:p>
-    <w:p>
-      <w:pPr>
-        <w:pStyle w:val="Paragrafoelenco"/>
-        <w:numPr>
-          <w:ilvl w:val="1"/>
-          <w:numId w:val="1"/>
-        </w:numPr>
-        <w:rPr>
-          <w:rFonts w:ascii="Calibri" w:eastAsia="Calibri" w:hAnsi="Calibri" w:cs="Calibri"/>
-        </w:rPr>
-      </w:pPr>
-      <w:proofErr w:type="spellStart"/>
+    </w:p>
+    <w:p>
+      <w:pPr>
+        <w:pStyle w:val="Paragrafoelenco"/>
+        <w:numPr>
+          <w:ilvl w:val="1"/>
+          <w:numId w:val="1"/>
+        </w:numPr>
+        <w:rPr>
+          <w:rFonts w:ascii="Calibri" w:eastAsia="Calibri" w:hAnsi="Calibri" w:cs="Calibri"/>
+        </w:rPr>
+      </w:pPr>
       <w:r>
         <w:rPr>
           <w:rFonts w:ascii="Calibri" w:eastAsia="Calibri" w:hAnsi="Calibri" w:cs="Calibri"/>
         </w:rPr>
         <w:t>SearchResults</w:t>
       </w:r>
-      <w:proofErr w:type="spellEnd"/>
-    </w:p>
-    <w:p>
-      <w:pPr>
-        <w:pStyle w:val="Paragrafoelenco"/>
-        <w:numPr>
-          <w:ilvl w:val="1"/>
-          <w:numId w:val="1"/>
-        </w:numPr>
-        <w:rPr>
-          <w:rFonts w:ascii="Calibri" w:eastAsia="Calibri" w:hAnsi="Calibri" w:cs="Calibri"/>
-        </w:rPr>
-      </w:pPr>
-      <w:proofErr w:type="spellStart"/>
-      <w:r>
-        <w:rPr>
-          <w:rFonts w:ascii="Calibri" w:eastAsia="Calibri" w:hAnsi="Calibri" w:cs="Calibri"/>
-        </w:rPr>
-        <w:lastRenderedPageBreak/>
+    </w:p>
+    <w:p>
+      <w:pPr>
+        <w:pStyle w:val="Paragrafoelenco"/>
+        <w:numPr>
+          <w:ilvl w:val="1"/>
+          <w:numId w:val="1"/>
+        </w:numPr>
+        <w:rPr>
+          <w:rFonts w:ascii="Calibri" w:eastAsia="Calibri" w:hAnsi="Calibri" w:cs="Calibri"/>
+        </w:rPr>
+      </w:pPr>
+      <w:r>
+        <w:rPr>
+          <w:rFonts w:ascii="Calibri" w:eastAsia="Calibri" w:hAnsi="Calibri" w:cs="Calibri"/>
+        </w:rPr>
         <w:t>ShoppingCart</w:t>
       </w:r>
-      <w:proofErr w:type="spellEnd"/>
     </w:p>
     <w:p/>
     <w:sectPr>

</xml_diff>